<commit_message>
Mach isch Bla, tu isch GitHub
Letzte Feinarbeit und so.
</commit_message>
<xml_diff>
--- a/Alarmierung RD/Alarmierung RD.docx
+++ b/Alarmierung RD/Alarmierung RD.docx
@@ -1,6 +1,6 @@
 
 <file path=word/document.xml><?xml version="1.0" encoding="utf-8"?>
-<w:document xmlns:wpc="http://schemas.microsoft.com/office/word/2010/wordprocessingCanvas" xmlns:mc="http://schemas.openxmlformats.org/markup-compatibility/2006" xmlns:o="urn:schemas-microsoft-com:office:office" xmlns:r="http://schemas.openxmlformats.org/officeDocument/2006/relationships" xmlns:m="http://schemas.openxmlformats.org/officeDocument/2006/math" xmlns:v="urn:schemas-microsoft-com:vml" xmlns:wp14="http://schemas.microsoft.com/office/word/2010/wordprocessingDrawing" xmlns:wp="http://schemas.openxmlformats.org/drawingml/2006/wordprocessingDrawing" xmlns:w10="urn:schemas-microsoft-com:office:word" xmlns:w="http://schemas.openxmlformats.org/wordprocessingml/2006/main" xmlns:w14="http://schemas.microsoft.com/office/word/2010/wordml" xmlns:w15="http://schemas.microsoft.com/office/word/2012/wordml" xmlns:wpg="http://schemas.microsoft.com/office/word/2010/wordprocessingGroup" xmlns:wpi="http://schemas.microsoft.com/office/word/2010/wordprocessingInk" xmlns:wne="http://schemas.microsoft.com/office/word/2006/wordml" xmlns:wps="http://schemas.microsoft.com/office/word/2010/wordprocessingShape" mc:Ignorable="w14 w15 wp14">
+<w:document xmlns:wpc="http://schemas.microsoft.com/office/word/2010/wordprocessingCanvas" xmlns:mc="http://schemas.openxmlformats.org/markup-compatibility/2006" xmlns:o="urn:schemas-microsoft-com:office:office" xmlns:r="http://schemas.openxmlformats.org/officeDocument/2006/relationships" xmlns:m="http://schemas.openxmlformats.org/officeDocument/2006/math" xmlns:v="urn:schemas-microsoft-com:vml" xmlns:wp14="http://schemas.microsoft.com/office/word/2010/wordprocessingDrawing" xmlns:wp="http://schemas.openxmlformats.org/drawingml/2006/wordprocessingDrawing" xmlns:w10="urn:schemas-microsoft-com:office:word" xmlns:w="http://schemas.openxmlformats.org/wordprocessingml/2006/main" xmlns:w14="http://schemas.microsoft.com/office/word/2010/wordml" xmlns:wpg="http://schemas.microsoft.com/office/word/2010/wordprocessingGroup" xmlns:wpi="http://schemas.microsoft.com/office/word/2010/wordprocessingInk" xmlns:wne="http://schemas.microsoft.com/office/word/2006/wordml" xmlns:wps="http://schemas.microsoft.com/office/word/2010/wordprocessingShape" mc:Ignorable="w14 wp14">
   <w:body>
     <w:p>
       <w:pPr>
@@ -268,7 +268,7 @@
                     </pic:cNvPicPr>
                   </pic:nvPicPr>
                   <pic:blipFill>
-                    <a:blip r:embed="rId4">
+                    <a:blip r:embed="rId5">
                       <a:extLst>
                         <a:ext uri="{28A0092B-C50C-407E-A947-70E740481C1C}">
                           <a14:useLocalDpi xmlns:a14="http://schemas.microsoft.com/office/drawing/2010/main" val="0"/>
@@ -338,12 +338,11 @@
       </w:r>
     </w:p>
     <w:p>
-      <w:r>
-        <w:rPr>
-          <w:noProof/>
-        </w:rPr>
-        <w:lastRenderedPageBreak/>
-        <w:object w:dxaOrig="11641" w:dyaOrig="20716">
+      <w:pPr>
+        <w:ind w:left="1416"/>
+      </w:pPr>
+      <w:r>
+        <w:object w:dxaOrig="5640" w:dyaOrig="15855">
           <v:shapetype id="_x0000_t75" coordsize="21600,21600" o:spt="75" o:preferrelative="t" path="m@4@5l@4@11@9@11@9@5xe" filled="f" stroked="f">
             <v:stroke joinstyle="miter"/>
             <v:formulas>
@@ -363,28 +362,56 @@
             <v:path o:extrusionok="f" gradientshapeok="t" o:connecttype="rect"/>
             <o:lock v:ext="edit" aspectratio="t"/>
           </v:shapetype>
-          <v:shape id="_x0000_s1027" type="#_x0000_t75" style="position:absolute;margin-left:0;margin-top:-44.9pt;width:277.8pt;height:790.4pt;z-index:251661312;mso-position-horizontal:center;mso-position-horizontal-relative:text;mso-position-vertical:absolute;mso-position-vertical-relative:text">
-            <v:imagedata r:id="rId5" o:title=""/>
+          <v:shape id="_x0000_i1025" type="#_x0000_t75" style="width:287.35pt;height:715.6pt" o:ole="">
+            <v:imagedata r:id="rId6" o:title=""/>
           </v:shape>
-          <o:OLEObject Type="Embed" ProgID="Visio.Drawing.15" ShapeID="_x0000_s1027" DrawAspect="Content" ObjectID="_1489317603" r:id="rId6"/>
+          <o:OLEObject Type="Embed" ProgID="Visio.Drawing.15" ShapeID="_x0000_i1025" DrawAspect="Content" ObjectID="_1489321079" r:id="rId7"/>
         </w:object>
       </w:r>
     </w:p>
-    <w:p/>
-    <w:p/>
-    <w:p/>
-    <w:p/>
-    <w:p/>
-    <w:p/>
-    <w:p/>
-    <w:p/>
-    <w:p/>
-    <w:p/>
-    <w:p/>
-    <w:p/>
-    <w:p>
-      <w:r>
-        <w:br w:type="page"/>
+    <w:p>
+      <w:r>
+        <w:rPr>
+          <w:sz w:val="23"/>
+          <w:szCs w:val="23"/>
+        </w:rPr>
+        <w:lastRenderedPageBreak/>
+        <w:t xml:space="preserve">Das oben abgebildete </w:t>
+      </w:r>
+      <w:r>
+        <w:rPr>
+          <w:sz w:val="23"/>
+          <w:szCs w:val="23"/>
+        </w:rPr>
+        <w:t xml:space="preserve">Ablaufdiagramm </w:t>
+      </w:r>
+      <w:r>
+        <w:rPr>
+          <w:sz w:val="23"/>
+          <w:szCs w:val="23"/>
+        </w:rPr>
+        <w:t xml:space="preserve">stellt </w:t>
+      </w:r>
+      <w:r>
+        <w:rPr>
+          <w:sz w:val="23"/>
+          <w:szCs w:val="23"/>
+        </w:rPr>
+        <w:t xml:space="preserve">die Alarmierung von Rettungsmitteln am Beispiel Mannheims </w:t>
+      </w:r>
+      <w:r>
+        <w:rPr>
+          <w:sz w:val="23"/>
+          <w:szCs w:val="23"/>
+        </w:rPr>
+        <w:t>dar</w:t>
+      </w:r>
+      <w:r>
+        <w:rPr>
+          <w:sz w:val="23"/>
+          <w:szCs w:val="23"/>
+        </w:rPr>
+        <w:t>.</w:t>
       </w:r>
     </w:p>
     <w:p>
@@ -400,8 +427,42 @@
           <w:sz w:val="23"/>
           <w:szCs w:val="23"/>
         </w:rPr>
-        <w:lastRenderedPageBreak/>
-        <w:t>Am oben gezeigten Ablaufdiagramm möchten wir die Alarmierung von Rettungsmitteln am Beispiel Mannheims erläutern.</w:t>
+        <w:t>Voraussetzung für die Alarmierung von Ret</w:t>
+      </w:r>
+      <w:r>
+        <w:rPr>
+          <w:sz w:val="23"/>
+          <w:szCs w:val="23"/>
+        </w:rPr>
+        <w:t>tungsmittel</w:t>
+      </w:r>
+      <w:r>
+        <w:rPr>
+          <w:sz w:val="23"/>
+          <w:szCs w:val="23"/>
+        </w:rPr>
+        <w:t>n</w:t>
+      </w:r>
+      <w:r>
+        <w:rPr>
+          <w:sz w:val="23"/>
+          <w:szCs w:val="23"/>
+        </w:rPr>
+        <w:t>,</w:t>
+      </w:r>
+      <w:r>
+        <w:rPr>
+          <w:sz w:val="23"/>
+          <w:szCs w:val="23"/>
+        </w:rPr>
+        <w:t xml:space="preserve"> ist die Bereitstellung derselben und ihre Besetzung mit qualifizierten Mitarbeitern</w:t>
+      </w:r>
+      <w:r>
+        <w:rPr>
+          <w:sz w:val="23"/>
+          <w:szCs w:val="23"/>
+        </w:rPr>
+        <w:t>. Die genauen Spezifikationen hierfür sind im Bedarfsplan durch den Bereichsausschuss bzw. im Rettungsdienstgesetz des Landes Baden-Württemberg festgelegt.</w:t>
       </w:r>
     </w:p>
     <w:p>
@@ -417,14 +478,77 @@
           <w:sz w:val="23"/>
           <w:szCs w:val="23"/>
         </w:rPr>
-        <w:t xml:space="preserve">Bevor überhaupt Rettungsmittel alarmiert werden können, müssen diese bereitgestellt und mit qualifizierten Mitarbeitern besetzt werden. Die genauen Spezifikationen hierfür sind im Bedarfsplan durch den Bereichsausschuss bzw. im Rettungsdienstgesetz des Landes Baden-Württemberg </w:t>
-      </w:r>
-      <w:r>
-        <w:rPr>
-          <w:sz w:val="23"/>
-          <w:szCs w:val="23"/>
-        </w:rPr>
-        <w:t>festgelegt</w:t>
+        <w:t>Auslösendes Ereignis für die Alarmierung von Rettungsmitteln ist das Vorliegen einer Erkrankung oder Verletzung. Zuerst</w:t>
+      </w:r>
+      <w:r>
+        <w:rPr>
+          <w:sz w:val="23"/>
+          <w:szCs w:val="23"/>
+        </w:rPr>
+        <w:t xml:space="preserve"> stellt sich </w:t>
+      </w:r>
+      <w:r>
+        <w:rPr>
+          <w:sz w:val="23"/>
+          <w:szCs w:val="23"/>
+        </w:rPr>
+        <w:t xml:space="preserve">dann </w:t>
+      </w:r>
+      <w:r>
+        <w:rPr>
+          <w:sz w:val="23"/>
+          <w:szCs w:val="23"/>
+        </w:rPr>
+        <w:t>die Frage, wie akut die</w:t>
+      </w:r>
+      <w:r>
+        <w:rPr>
+          <w:sz w:val="23"/>
+          <w:szCs w:val="23"/>
+        </w:rPr>
+        <w:t xml:space="preserve"> Erkrankung/Verletzung</w:t>
+      </w:r>
+      <w:r>
+        <w:rPr>
+          <w:sz w:val="23"/>
+          <w:szCs w:val="23"/>
+        </w:rPr>
+        <w:t xml:space="preserve"> ist. Bei weniger akuten Erkrankungen ist das normale Vorgehen, den Hausarzt hinzuzuziehen. Hält dieser eine weitere Behandlung im Krankenhaus oder einer ambulanten Einrichtung für notwendig, stellt er eine Einweisung aus. Liegt jetzt noch ein Grund für den Transport durch den Rettungsdienst, </w:t>
+      </w:r>
+      <w:r>
+        <w:rPr>
+          <w:sz w:val="23"/>
+          <w:szCs w:val="23"/>
+        </w:rPr>
+        <w:t>z.B. Immobilität oder die Notwendigkeit einer</w:t>
+      </w:r>
+      <w:r>
+        <w:rPr>
+          <w:sz w:val="23"/>
+          <w:szCs w:val="23"/>
+        </w:rPr>
+        <w:t xml:space="preserve"> fachlich-medizinische</w:t>
+      </w:r>
+      <w:r>
+        <w:rPr>
+          <w:sz w:val="23"/>
+          <w:szCs w:val="23"/>
+        </w:rPr>
+        <w:t>n</w:t>
+      </w:r>
+      <w:r>
+        <w:rPr>
+          <w:sz w:val="23"/>
+          <w:szCs w:val="23"/>
+        </w:rPr>
+        <w:t xml:space="preserve"> Betreuung, ist ein Krankentransport </w:t>
+      </w:r>
+      <w:r>
+        <w:rPr>
+          <w:sz w:val="23"/>
+          <w:szCs w:val="23"/>
+        </w:rPr>
+        <w:t>erforderlich</w:t>
       </w:r>
       <w:r>
         <w:rPr>
@@ -447,7 +571,72 @@
           <w:sz w:val="23"/>
           <w:szCs w:val="23"/>
         </w:rPr>
-        <w:t>Bei einer Erkrankung bzw. Verletzung stellt sich die Frage, wie akut diese ist. Bei weniger akuten Erkrankungen ist das normale Vorgehen, den Hausarzt hinzuzuziehen. Hält dieser eine weitere Behandlung im Krankenhaus oder einer ambulanten Einrichtung für notwendig, stellt er eine Einweisung aus. Liegt jetzt noch ein Grund für den Transport durch den Rettungsdienst, z.B. Immobilität oder die nötige fachlich-medizinische Betreuung, ist ein Krankentransport notwendig.</w:t>
+        <w:t>Als nächster Schritt</w:t>
+      </w:r>
+      <w:r>
+        <w:rPr>
+          <w:sz w:val="23"/>
+          <w:szCs w:val="23"/>
+        </w:rPr>
+        <w:t xml:space="preserve"> erfolgt die Anforderung eines solchen über die Telef</w:t>
+      </w:r>
+      <w:r>
+        <w:rPr>
+          <w:sz w:val="23"/>
+          <w:szCs w:val="23"/>
+        </w:rPr>
+        <w:t>onnummer 0621/19222. In der integrierten Leitstelle in Ladenburg nimmt ein medizinisch-qualifizierter Mitarbeiter alle nötigen Informationen  auf und erstellt im Einsatzleitrechner einen Einsatz. Ist ein Krankentransportwagen (KTW) verfügbar, kann dieser direkt dem Einsatz zugeordnet werden</w:t>
+      </w:r>
+      <w:r>
+        <w:rPr>
+          <w:sz w:val="23"/>
+          <w:szCs w:val="23"/>
+        </w:rPr>
+        <w:t>.</w:t>
+      </w:r>
+      <w:r>
+        <w:rPr>
+          <w:sz w:val="23"/>
+          <w:szCs w:val="23"/>
+        </w:rPr>
+        <w:t xml:space="preserve"> </w:t>
+      </w:r>
+      <w:proofErr w:type="spellStart"/>
+      <w:r>
+        <w:rPr>
+          <w:sz w:val="23"/>
+          <w:szCs w:val="23"/>
+        </w:rPr>
+        <w:t>Iat</w:t>
+      </w:r>
+      <w:proofErr w:type="spellEnd"/>
+      <w:r>
+        <w:rPr>
+          <w:sz w:val="23"/>
+          <w:szCs w:val="23"/>
+        </w:rPr>
+        <w:t xml:space="preserve"> das nicht der Fall </w:t>
+      </w:r>
+      <w:r>
+        <w:rPr>
+          <w:sz w:val="23"/>
+          <w:szCs w:val="23"/>
+        </w:rPr>
+        <w:t>muss der Patient</w:t>
+      </w:r>
+      <w:r>
+        <w:rPr>
+          <w:sz w:val="23"/>
+          <w:szCs w:val="23"/>
+        </w:rPr>
+        <w:t xml:space="preserve"> auf den nächsten freien KTW</w:t>
+      </w:r>
+      <w:r>
+        <w:rPr>
+          <w:sz w:val="23"/>
+          <w:szCs w:val="23"/>
+        </w:rPr>
+        <w:t xml:space="preserve"> warten.</w:t>
       </w:r>
     </w:p>
     <w:p>
@@ -463,14 +652,63 @@
           <w:sz w:val="23"/>
           <w:szCs w:val="23"/>
         </w:rPr>
-        <w:t>Jetzt erfolgt die Anforderung eines solchen über die Telef</w:t>
-      </w:r>
-      <w:r>
-        <w:rPr>
-          <w:sz w:val="23"/>
-          <w:szCs w:val="23"/>
-        </w:rPr>
-        <w:t>onnummer 0621/19222. In der integrierten Leitstelle in Ladenburg nimmt ein medizinisch-qualifizierter Mitarbeiter alle nötigen Informationen  auf und erstellt im Einsatzleitrechner einen Einsatz. Ist ein Krankentransportwagen (KTW) verfügbar, kann dieser direkt dem Einsatz zugeordnet werden, wenn nicht muss der Patient warten.</w:t>
+        <w:t>Ähnlich läuft das ganze bei einem akuten Notfall ab. Hier sollte der Notruf aber über die europaweite Notrufnummer 112 erfolgen, da diese priorisiert abgefragt wird und vom Handy</w:t>
+      </w:r>
+      <w:r>
+        <w:rPr>
+          <w:sz w:val="23"/>
+          <w:szCs w:val="23"/>
+        </w:rPr>
+        <w:t xml:space="preserve"> aus</w:t>
+      </w:r>
+      <w:r>
+        <w:rPr>
+          <w:sz w:val="23"/>
+          <w:szCs w:val="23"/>
+        </w:rPr>
+        <w:t xml:space="preserve"> auch über fremde Netze genutzt werden kann. Durch</w:t>
+      </w:r>
+      <w:r>
+        <w:rPr>
+          <w:sz w:val="23"/>
+          <w:szCs w:val="23"/>
+        </w:rPr>
+        <w:t xml:space="preserve"> eine Vorrangschaltung kann selbst</w:t>
+      </w:r>
+      <w:r>
+        <w:rPr>
+          <w:sz w:val="23"/>
+          <w:szCs w:val="23"/>
+        </w:rPr>
+        <w:t xml:space="preserve"> bei starker Netzauslastung (Festivals, Silvester, etc.) ein Notruf abgesetzt werden. </w:t>
+      </w:r>
+      <w:r>
+        <w:rPr>
+          <w:sz w:val="23"/>
+          <w:szCs w:val="23"/>
+        </w:rPr>
+        <w:t>H</w:t>
+      </w:r>
+      <w:r>
+        <w:rPr>
+          <w:sz w:val="23"/>
+          <w:szCs w:val="23"/>
+        </w:rPr>
+        <w:t>ier nimmt</w:t>
+      </w:r>
+      <w:r>
+        <w:rPr>
+          <w:sz w:val="23"/>
+          <w:szCs w:val="23"/>
+        </w:rPr>
+        <w:t xml:space="preserve"> ebenfalls </w:t>
+      </w:r>
+      <w:r>
+        <w:rPr>
+          <w:sz w:val="23"/>
+          <w:szCs w:val="23"/>
+        </w:rPr>
+        <w:t>der medizinisch-qualifizierter Mitarbeiter in Ladenburg alle nötigen Informationen  auf und erstellt im Einsatzleitrechner einen Einsatz. Je nach Schwere der Erkrankung wird jetzt dem Einsatz ein KTW oder ein Rettungswagen (RTW) und evtl. ein Notarzt (NEF) zugeordnet.</w:t>
       </w:r>
     </w:p>
     <w:p>
@@ -486,49 +724,14 @@
           <w:sz w:val="23"/>
           <w:szCs w:val="23"/>
         </w:rPr>
-        <w:t xml:space="preserve">Ähnlich läuft das ganze bei einem akuten Notfall ab. Hier sollte der Notruf aber über die europaweite Notrufnummer 112 erfolgen, da diese priorisiert abgefragt wird und vom Handy auch über fremde Netze genutzt werden kann. Durch eine Vorrangschaltung kann auch bei starker Netzauslastung (Festivals, Silvester, etc.) ein Notruf abgesetzt werden. Auch hier </w:t>
-      </w:r>
-      <w:r>
-        <w:rPr>
-          <w:sz w:val="23"/>
-          <w:szCs w:val="23"/>
-        </w:rPr>
-        <w:t xml:space="preserve">nimmt </w:t>
-      </w:r>
-      <w:r>
-        <w:rPr>
-          <w:sz w:val="23"/>
-          <w:szCs w:val="23"/>
-        </w:rPr>
-        <w:t>der</w:t>
-      </w:r>
-      <w:r>
-        <w:rPr>
-          <w:sz w:val="23"/>
-          <w:szCs w:val="23"/>
-        </w:rPr>
-        <w:t xml:space="preserve"> medizinisch-qualifizierter Mitarbeiter </w:t>
-      </w:r>
-      <w:r>
-        <w:rPr>
-          <w:sz w:val="23"/>
-          <w:szCs w:val="23"/>
-        </w:rPr>
-        <w:t xml:space="preserve">in Ladenburg </w:t>
-      </w:r>
-      <w:r>
-        <w:rPr>
-          <w:sz w:val="23"/>
-          <w:szCs w:val="23"/>
-        </w:rPr>
-        <w:t>alle nötigen Informationen  auf und erstellt im Einsatzleitrechner einen Einsatz</w:t>
-      </w:r>
-      <w:r>
-        <w:rPr>
-          <w:sz w:val="23"/>
-          <w:szCs w:val="23"/>
-        </w:rPr>
-        <w:t>. Je nach Schwere der Erkrankung wird jetzt dem Einsatz ein KTW oder ein Rettungswagen (RTW) und evtl. ein Notarzt (NEF) zugeordnet.</w:t>
+        <w:t xml:space="preserve">Über Funk </w:t>
+      </w:r>
+      <w:r>
+        <w:rPr>
+          <w:sz w:val="23"/>
+          <w:szCs w:val="23"/>
+        </w:rPr>
+        <w:t>werden die digitalen Funkmeldeempfänger (Melder) der entsprechenden Fahrzeug-besatzung alarmiert. Dort sind Einsatzstichwort und -adresse zu lesen.</w:t>
       </w:r>
     </w:p>
     <w:p>
@@ -544,14 +747,7 @@
           <w:sz w:val="23"/>
           <w:szCs w:val="23"/>
         </w:rPr>
-        <w:t xml:space="preserve">Über Funk </w:t>
-      </w:r>
-      <w:r>
-        <w:rPr>
-          <w:sz w:val="23"/>
-          <w:szCs w:val="23"/>
-        </w:rPr>
-        <w:t>werden die digitalen Funkmeldeempfänger (Melder) der entsprechenden Fahrzeug-besatzung alarmiert. Dort sind Einsatzstichwort und -adresse zu lesen.</w:t>
+        <w:t>Die Anfahrt erfolgt je nach Freigabe mit oder ohne Sonder- und Wegerechte und wird über Funk quittiert (S3 – Anfahrt, S4 – Ankunft am Einsatzort). Vor Ort erfolgt in der Regel eine Untersuchung des Patienten und falls notwendig auch eine Behandlung und Stabilisierung.</w:t>
       </w:r>
     </w:p>
     <w:p>
@@ -567,7 +763,7 @@
           <w:sz w:val="23"/>
           <w:szCs w:val="23"/>
         </w:rPr>
-        <w:t>Die Anfahrt erfolgt je nach Freigabe mit oder ohne Sonder- und Wegerechte und wird über Funk quittiert (S3 – Anfahrt, S4 – Ankunft am Einsatzort). Vor Ort erfolgt in der Regel eine Untersuchung des Patienten und falls notwendig auch eine Behandlung und Stabilisierung.</w:t>
+        <w:t>Falls noch nicht zuvor geschehen sollte jetzt die Anmeldung im Zielkrankenhaus erfolgen, um dort die Übergabe zu beschleunigen und vereinfachen. Nach dem Einladen des Patienten fährt das Rettungsmittel den entsprechenden Zielort an, was wiederum quittiert wird (S7 – Abfahrt, S8 – Ankunft am Zielort).</w:t>
       </w:r>
     </w:p>
     <w:p>
@@ -583,48 +779,46 @@
           <w:sz w:val="23"/>
           <w:szCs w:val="23"/>
         </w:rPr>
-        <w:t>Falls noch nicht zuvor geschehen sollte jetzt die Anmeldung im Zielkrankenhaus erfolgen, um dort die Übergabe zu beschleunigen und vereinfachen. Nach dem Einladen des Patienten fährt das Rettungsmittel den entsprechenden Zielort an, was wiederum quittiert wird (S7 – Abfahrt, S8 – Ankunft am Zielort).</w:t>
-      </w:r>
-    </w:p>
-    <w:p>
-      <w:pPr>
-        <w:jc w:val="both"/>
-        <w:rPr>
-          <w:sz w:val="23"/>
-          <w:szCs w:val="23"/>
-        </w:rPr>
-      </w:pPr>
-      <w:r>
-        <w:rPr>
-          <w:sz w:val="23"/>
-          <w:szCs w:val="23"/>
-        </w:rPr>
-        <w:t>Je nach Art des Transports erfolgt jetzt die Übergabe. Bei Entlassungen evtl. an Pflegekräfte zu Hause oder im Heim, bei Einweisungen an das Stationspersonal, bei Notfällen an die Mitarbeiter der Notaufnahme.</w:t>
-      </w:r>
-    </w:p>
-    <w:p>
-      <w:pPr>
-        <w:jc w:val="both"/>
-        <w:rPr>
-          <w:sz w:val="23"/>
-          <w:szCs w:val="23"/>
-        </w:rPr>
-      </w:pPr>
-      <w:r>
-        <w:rPr>
-          <w:sz w:val="23"/>
-          <w:szCs w:val="23"/>
-        </w:rPr>
-        <w:t xml:space="preserve">Nach der Übergabe, muss das Auto desinfiziert und wieder aufgefüllt werden. Ist das Fahrzeug wieder einsatzbereit, wird das über Funk mitgeteilt (S1). Gibt es einen Folgeeinsatz wird dieser auf den Melder geschickt, wenn nicht erfolgt die Rückfahrt auf die Wache, wo die Ankunft über </w:t>
+        <w:t>Abhängig von der</w:t>
+      </w:r>
+      <w:r>
+        <w:rPr>
+          <w:sz w:val="23"/>
+          <w:szCs w:val="23"/>
+        </w:rPr>
+        <w:t xml:space="preserve"> Art des Transports erfolgt jetzt die </w:t>
+      </w:r>
+      <w:r>
+        <w:rPr>
+          <w:sz w:val="23"/>
+          <w:szCs w:val="23"/>
+        </w:rPr>
+        <w:t xml:space="preserve">entsprechende </w:t>
+      </w:r>
+      <w:r>
+        <w:rPr>
+          <w:sz w:val="23"/>
+          <w:szCs w:val="23"/>
+        </w:rPr>
+        <w:t>Übergabe. Bei Entlassungen evtl. an Pflegekräfte zu Hause oder im Heim, bei Einweisungen an das Stationspersonal, bei Notfällen an die Mitarbeiter der Notaufnahme.</w:t>
       </w:r>
       <w:bookmarkStart w:id="0" w:name="_GoBack"/>
       <w:bookmarkEnd w:id="0"/>
-      <w:r>
-        <w:rPr>
-          <w:sz w:val="23"/>
-          <w:szCs w:val="23"/>
-        </w:rPr>
-        <w:t>Funk an die</w:t>
+    </w:p>
+    <w:p>
+      <w:pPr>
+        <w:jc w:val="both"/>
+        <w:rPr>
+          <w:sz w:val="23"/>
+          <w:szCs w:val="23"/>
+        </w:rPr>
+      </w:pPr>
+      <w:r>
+        <w:rPr>
+          <w:sz w:val="23"/>
+          <w:szCs w:val="23"/>
+        </w:rPr>
+        <w:t>Nach der Übergabe, muss das Auto desinfiziert und wieder aufgefüllt werden. Ist das Fahrzeug wieder einsatzbereit, wird das über Funk mitgeteilt (S1). Gibt es einen Folgeeinsatz wird dieser auf den Melder geschickt, wenn nicht erfolgt die Rückfahrt auf die Wache, wo die Ankunft über Funk an die</w:t>
       </w:r>
       <w:r>
         <w:rPr>
@@ -647,6 +841,7 @@
           <w:sz w:val="23"/>
           <w:szCs w:val="23"/>
         </w:rPr>
+        <w:lastRenderedPageBreak/>
         <w:t>Hier beginnt der Prozess wieder von vorne, wenn irgendwo im Stadtgebiet eine Verletzung oder Erkrankung vorliegt und die Rettungsleitstelle informiert wird.</w:t>
       </w:r>
     </w:p>
@@ -661,7 +856,7 @@
 </file>
 
 <file path=word/styles.xml><?xml version="1.0" encoding="utf-8"?>
-<w:styles xmlns:mc="http://schemas.openxmlformats.org/markup-compatibility/2006" xmlns:r="http://schemas.openxmlformats.org/officeDocument/2006/relationships" xmlns:w="http://schemas.openxmlformats.org/wordprocessingml/2006/main" xmlns:w14="http://schemas.microsoft.com/office/word/2010/wordml" xmlns:w15="http://schemas.microsoft.com/office/word/2012/wordml" mc:Ignorable="w14 w15">
+<w:styles xmlns:mc="http://schemas.openxmlformats.org/markup-compatibility/2006" xmlns:r="http://schemas.openxmlformats.org/officeDocument/2006/relationships" xmlns:w="http://schemas.openxmlformats.org/wordprocessingml/2006/main" xmlns:w14="http://schemas.microsoft.com/office/word/2010/wordml" mc:Ignorable="w14">
   <w:docDefaults>
     <w:rPrDefault>
       <w:rPr>
@@ -677,378 +872,144 @@
       </w:pPr>
     </w:pPrDefault>
   </w:docDefaults>
-  <w:latentStyles w:defLockedState="0" w:defUIPriority="99" w:defSemiHidden="0" w:defUnhideWhenUsed="0" w:defQFormat="0" w:count="371">
-    <w:lsdException w:name="Normal" w:uiPriority="0" w:qFormat="1"/>
-    <w:lsdException w:name="heading 1" w:uiPriority="9" w:qFormat="1"/>
-    <w:lsdException w:name="heading 2" w:semiHidden="1" w:uiPriority="9" w:unhideWhenUsed="1" w:qFormat="1"/>
-    <w:lsdException w:name="heading 3" w:semiHidden="1" w:uiPriority="9" w:unhideWhenUsed="1" w:qFormat="1"/>
-    <w:lsdException w:name="heading 4" w:semiHidden="1" w:uiPriority="9" w:unhideWhenUsed="1" w:qFormat="1"/>
-    <w:lsdException w:name="heading 5" w:semiHidden="1" w:uiPriority="9" w:unhideWhenUsed="1" w:qFormat="1"/>
-    <w:lsdException w:name="heading 6" w:semiHidden="1" w:uiPriority="9" w:unhideWhenUsed="1" w:qFormat="1"/>
-    <w:lsdException w:name="heading 7" w:semiHidden="1" w:uiPriority="9" w:unhideWhenUsed="1" w:qFormat="1"/>
-    <w:lsdException w:name="heading 8" w:semiHidden="1" w:uiPriority="9" w:unhideWhenUsed="1" w:qFormat="1"/>
-    <w:lsdException w:name="heading 9" w:semiHidden="1" w:uiPriority="9" w:unhideWhenUsed="1" w:qFormat="1"/>
-    <w:lsdException w:name="index 1" w:semiHidden="1" w:unhideWhenUsed="1"/>
-    <w:lsdException w:name="index 2" w:semiHidden="1" w:unhideWhenUsed="1"/>
-    <w:lsdException w:name="index 3" w:semiHidden="1" w:unhideWhenUsed="1"/>
-    <w:lsdException w:name="index 4" w:semiHidden="1" w:unhideWhenUsed="1"/>
-    <w:lsdException w:name="index 5" w:semiHidden="1" w:unhideWhenUsed="1"/>
-    <w:lsdException w:name="index 6" w:semiHidden="1" w:unhideWhenUsed="1"/>
-    <w:lsdException w:name="index 7" w:semiHidden="1" w:unhideWhenUsed="1"/>
-    <w:lsdException w:name="index 8" w:semiHidden="1" w:unhideWhenUsed="1"/>
-    <w:lsdException w:name="index 9" w:semiHidden="1" w:unhideWhenUsed="1"/>
-    <w:lsdException w:name="toc 1" w:semiHidden="1" w:uiPriority="39" w:unhideWhenUsed="1"/>
-    <w:lsdException w:name="toc 2" w:semiHidden="1" w:uiPriority="39" w:unhideWhenUsed="1"/>
-    <w:lsdException w:name="toc 3" w:semiHidden="1" w:uiPriority="39" w:unhideWhenUsed="1"/>
-    <w:lsdException w:name="toc 4" w:semiHidden="1" w:uiPriority="39" w:unhideWhenUsed="1"/>
-    <w:lsdException w:name="toc 5" w:semiHidden="1" w:uiPriority="39" w:unhideWhenUsed="1"/>
-    <w:lsdException w:name="toc 6" w:semiHidden="1" w:uiPriority="39" w:unhideWhenUsed="1"/>
-    <w:lsdException w:name="toc 7" w:semiHidden="1" w:uiPriority="39" w:unhideWhenUsed="1"/>
-    <w:lsdException w:name="toc 8" w:semiHidden="1" w:uiPriority="39" w:unhideWhenUsed="1"/>
-    <w:lsdException w:name="toc 9" w:semiHidden="1" w:uiPriority="39" w:unhideWhenUsed="1"/>
-    <w:lsdException w:name="Normal Indent" w:semiHidden="1" w:unhideWhenUsed="1"/>
-    <w:lsdException w:name="footnote text" w:semiHidden="1" w:unhideWhenUsed="1"/>
-    <w:lsdException w:name="annotation text" w:semiHidden="1" w:unhideWhenUsed="1"/>
-    <w:lsdException w:name="header" w:semiHidden="1" w:unhideWhenUsed="1"/>
-    <w:lsdException w:name="footer" w:semiHidden="1" w:unhideWhenUsed="1"/>
-    <w:lsdException w:name="index heading" w:semiHidden="1" w:unhideWhenUsed="1"/>
-    <w:lsdException w:name="caption" w:semiHidden="1" w:uiPriority="35" w:unhideWhenUsed="1" w:qFormat="1"/>
-    <w:lsdException w:name="table of figures" w:semiHidden="1" w:unhideWhenUsed="1"/>
-    <w:lsdException w:name="envelope address" w:semiHidden="1" w:unhideWhenUsed="1"/>
-    <w:lsdException w:name="envelope return" w:semiHidden="1" w:unhideWhenUsed="1"/>
-    <w:lsdException w:name="footnote reference" w:semiHidden="1" w:unhideWhenUsed="1"/>
-    <w:lsdException w:name="annotation reference" w:semiHidden="1" w:unhideWhenUsed="1"/>
-    <w:lsdException w:name="line number" w:semiHidden="1" w:unhideWhenUsed="1"/>
-    <w:lsdException w:name="page number" w:semiHidden="1" w:unhideWhenUsed="1"/>
-    <w:lsdException w:name="endnote reference" w:semiHidden="1" w:unhideWhenUsed="1"/>
-    <w:lsdException w:name="endnote text" w:semiHidden="1" w:unhideWhenUsed="1"/>
-    <w:lsdException w:name="table of authorities" w:semiHidden="1" w:unhideWhenUsed="1"/>
-    <w:lsdException w:name="macro" w:semiHidden="1" w:unhideWhenUsed="1"/>
-    <w:lsdException w:name="toa heading" w:semiHidden="1" w:unhideWhenUsed="1"/>
-    <w:lsdException w:name="List" w:semiHidden="1" w:unhideWhenUsed="1"/>
-    <w:lsdException w:name="List Bullet" w:semiHidden="1" w:unhideWhenUsed="1"/>
-    <w:lsdException w:name="List Number" w:semiHidden="1" w:unhideWhenUsed="1"/>
-    <w:lsdException w:name="List 2" w:semiHidden="1" w:unhideWhenUsed="1"/>
-    <w:lsdException w:name="List 3" w:semiHidden="1" w:unhideWhenUsed="1"/>
-    <w:lsdException w:name="List 4" w:semiHidden="1" w:unhideWhenUsed="1"/>
-    <w:lsdException w:name="List 5" w:semiHidden="1" w:unhideWhenUsed="1"/>
-    <w:lsdException w:name="List Bullet 2" w:semiHidden="1" w:unhideWhenUsed="1"/>
-    <w:lsdException w:name="List Bullet 3" w:semiHidden="1" w:unhideWhenUsed="1"/>
-    <w:lsdException w:name="List Bullet 4" w:semiHidden="1" w:unhideWhenUsed="1"/>
-    <w:lsdException w:name="List Bullet 5" w:semiHidden="1" w:unhideWhenUsed="1"/>
-    <w:lsdException w:name="List Number 2" w:semiHidden="1" w:unhideWhenUsed="1"/>
-    <w:lsdException w:name="List Number 3" w:semiHidden="1" w:unhideWhenUsed="1"/>
-    <w:lsdException w:name="List Number 4" w:semiHidden="1" w:unhideWhenUsed="1"/>
-    <w:lsdException w:name="List Number 5" w:semiHidden="1" w:unhideWhenUsed="1"/>
-    <w:lsdException w:name="Title" w:uiPriority="10" w:qFormat="1"/>
-    <w:lsdException w:name="Closing" w:semiHidden="1" w:unhideWhenUsed="1"/>
-    <w:lsdException w:name="Signature" w:semiHidden="1" w:unhideWhenUsed="1"/>
-    <w:lsdException w:name="Default Paragraph Font" w:semiHidden="1" w:uiPriority="1" w:unhideWhenUsed="1"/>
-    <w:lsdException w:name="Body Text" w:semiHidden="1" w:unhideWhenUsed="1"/>
-    <w:lsdException w:name="Body Text Indent" w:semiHidden="1" w:unhideWhenUsed="1"/>
-    <w:lsdException w:name="List Continue" w:semiHidden="1" w:unhideWhenUsed="1"/>
-    <w:lsdException w:name="List Continue 2" w:semiHidden="1" w:unhideWhenUsed="1"/>
-    <w:lsdException w:name="List Continue 3" w:semiHidden="1" w:unhideWhenUsed="1"/>
-    <w:lsdException w:name="List Continue 4" w:semiHidden="1" w:unhideWhenUsed="1"/>
-    <w:lsdException w:name="List Continue 5" w:semiHidden="1" w:unhideWhenUsed="1"/>
-    <w:lsdException w:name="Message Header" w:semiHidden="1" w:unhideWhenUsed="1"/>
-    <w:lsdException w:name="Subtitle" w:uiPriority="11" w:qFormat="1"/>
-    <w:lsdException w:name="Salutation" w:semiHidden="1" w:unhideWhenUsed="1"/>
-    <w:lsdException w:name="Date" w:semiHidden="1" w:unhideWhenUsed="1"/>
-    <w:lsdException w:name="Body Text First Indent" w:semiHidden="1" w:unhideWhenUsed="1"/>
-    <w:lsdException w:name="Body Text First Indent 2" w:semiHidden="1" w:unhideWhenUsed="1"/>
-    <w:lsdException w:name="Note Heading" w:semiHidden="1" w:unhideWhenUsed="1"/>
-    <w:lsdException w:name="Body Text 2" w:semiHidden="1" w:unhideWhenUsed="1"/>
-    <w:lsdException w:name="Body Text 3" w:semiHidden="1" w:unhideWhenUsed="1"/>
-    <w:lsdException w:name="Body Text Indent 2" w:semiHidden="1" w:unhideWhenUsed="1"/>
-    <w:lsdException w:name="Body Text Indent 3" w:semiHidden="1" w:unhideWhenUsed="1"/>
-    <w:lsdException w:name="Block Text" w:semiHidden="1" w:unhideWhenUsed="1"/>
-    <w:lsdException w:name="Hyperlink" w:semiHidden="1" w:unhideWhenUsed="1"/>
-    <w:lsdException w:name="FollowedHyperlink" w:semiHidden="1" w:unhideWhenUsed="1"/>
-    <w:lsdException w:name="Strong" w:uiPriority="22" w:qFormat="1"/>
-    <w:lsdException w:name="Emphasis" w:uiPriority="20" w:qFormat="1"/>
-    <w:lsdException w:name="Document Map" w:semiHidden="1" w:unhideWhenUsed="1"/>
-    <w:lsdException w:name="Plain Text" w:semiHidden="1" w:unhideWhenUsed="1"/>
-    <w:lsdException w:name="E-mail Signature" w:semiHidden="1" w:unhideWhenUsed="1"/>
-    <w:lsdException w:name="HTML Top of Form" w:semiHidden="1" w:unhideWhenUsed="1"/>
-    <w:lsdException w:name="HTML Bottom of Form" w:semiHidden="1" w:unhideWhenUsed="1"/>
-    <w:lsdException w:name="Normal (Web)" w:semiHidden="1" w:unhideWhenUsed="1"/>
-    <w:lsdException w:name="HTML Acronym" w:semiHidden="1" w:unhideWhenUsed="1"/>
-    <w:lsdException w:name="HTML Address" w:semiHidden="1" w:unhideWhenUsed="1"/>
-    <w:lsdException w:name="HTML Cite" w:semiHidden="1" w:unhideWhenUsed="1"/>
-    <w:lsdException w:name="HTML Code" w:semiHidden="1" w:unhideWhenUsed="1"/>
-    <w:lsdException w:name="HTML Definition" w:semiHidden="1" w:unhideWhenUsed="1"/>
-    <w:lsdException w:name="HTML Keyboard" w:semiHidden="1" w:unhideWhenUsed="1"/>
-    <w:lsdException w:name="HTML Preformatted" w:semiHidden="1" w:unhideWhenUsed="1"/>
-    <w:lsdException w:name="HTML Sample" w:semiHidden="1" w:unhideWhenUsed="1"/>
-    <w:lsdException w:name="HTML Typewriter" w:semiHidden="1" w:unhideWhenUsed="1"/>
-    <w:lsdException w:name="HTML Variable" w:semiHidden="1" w:unhideWhenUsed="1"/>
-    <w:lsdException w:name="Normal Table" w:semiHidden="1" w:unhideWhenUsed="1"/>
-    <w:lsdException w:name="annotation subject" w:semiHidden="1" w:unhideWhenUsed="1"/>
-    <w:lsdException w:name="No List" w:semiHidden="1" w:unhideWhenUsed="1"/>
-    <w:lsdException w:name="Outline List 1" w:semiHidden="1" w:unhideWhenUsed="1"/>
-    <w:lsdException w:name="Outline List 2" w:semiHidden="1" w:unhideWhenUsed="1"/>
-    <w:lsdException w:name="Outline List 3" w:semiHidden="1" w:unhideWhenUsed="1"/>
-    <w:lsdException w:name="Table Simple 1" w:semiHidden="1" w:unhideWhenUsed="1"/>
-    <w:lsdException w:name="Table Simple 2" w:semiHidden="1" w:unhideWhenUsed="1"/>
-    <w:lsdException w:name="Table Simple 3" w:semiHidden="1" w:unhideWhenUsed="1"/>
-    <w:lsdException w:name="Table Classic 1" w:semiHidden="1" w:unhideWhenUsed="1"/>
-    <w:lsdException w:name="Table Classic 2" w:semiHidden="1" w:unhideWhenUsed="1"/>
-    <w:lsdException w:name="Table Classic 3" w:semiHidden="1" w:unhideWhenUsed="1"/>
-    <w:lsdException w:name="Table Classic 4" w:semiHidden="1" w:unhideWhenUsed="1"/>
-    <w:lsdException w:name="Table Colorful 1" w:semiHidden="1" w:unhideWhenUsed="1"/>
-    <w:lsdException w:name="Table Colorful 2" w:semiHidden="1" w:unhideWhenUsed="1"/>
-    <w:lsdException w:name="Table Colorful 3" w:semiHidden="1" w:unhideWhenUsed="1"/>
-    <w:lsdException w:name="Table Columns 1" w:semiHidden="1" w:unhideWhenUsed="1"/>
-    <w:lsdException w:name="Table Columns 2" w:semiHidden="1" w:unhideWhenUsed="1"/>
-    <w:lsdException w:name="Table Columns 3" w:semiHidden="1" w:unhideWhenUsed="1"/>
-    <w:lsdException w:name="Table Columns 4" w:semiHidden="1" w:unhideWhenUsed="1"/>
-    <w:lsdException w:name="Table Columns 5" w:semiHidden="1" w:unhideWhenUsed="1"/>
-    <w:lsdException w:name="Table Grid 1" w:semiHidden="1" w:unhideWhenUsed="1"/>
-    <w:lsdException w:name="Table Grid 2" w:semiHidden="1" w:unhideWhenUsed="1"/>
-    <w:lsdException w:name="Table Grid 3" w:semiHidden="1" w:unhideWhenUsed="1"/>
-    <w:lsdException w:name="Table Grid 4" w:semiHidden="1" w:unhideWhenUsed="1"/>
-    <w:lsdException w:name="Table Grid 5" w:semiHidden="1" w:unhideWhenUsed="1"/>
-    <w:lsdException w:name="Table Grid 6" w:semiHidden="1" w:unhideWhenUsed="1"/>
-    <w:lsdException w:name="Table Grid 7" w:semiHidden="1" w:unhideWhenUsed="1"/>
-    <w:lsdException w:name="Table Grid 8" w:semiHidden="1" w:unhideWhenUsed="1"/>
-    <w:lsdException w:name="Table List 1" w:semiHidden="1" w:unhideWhenUsed="1"/>
-    <w:lsdException w:name="Table List 2" w:semiHidden="1" w:unhideWhenUsed="1"/>
-    <w:lsdException w:name="Table List 3" w:semiHidden="1" w:unhideWhenUsed="1"/>
-    <w:lsdException w:name="Table List 4" w:semiHidden="1" w:unhideWhenUsed="1"/>
-    <w:lsdException w:name="Table List 5" w:semiHidden="1" w:unhideWhenUsed="1"/>
-    <w:lsdException w:name="Table List 6" w:semiHidden="1" w:unhideWhenUsed="1"/>
-    <w:lsdException w:name="Table List 7" w:semiHidden="1" w:unhideWhenUsed="1"/>
-    <w:lsdException w:name="Table List 8" w:semiHidden="1" w:unhideWhenUsed="1"/>
-    <w:lsdException w:name="Table 3D effects 1" w:semiHidden="1" w:unhideWhenUsed="1"/>
-    <w:lsdException w:name="Table 3D effects 2" w:semiHidden="1" w:unhideWhenUsed="1"/>
-    <w:lsdException w:name="Table 3D effects 3" w:semiHidden="1" w:unhideWhenUsed="1"/>
-    <w:lsdException w:name="Table Contemporary" w:semiHidden="1" w:unhideWhenUsed="1"/>
-    <w:lsdException w:name="Table Elegant" w:semiHidden="1" w:unhideWhenUsed="1"/>
-    <w:lsdException w:name="Table Professional" w:semiHidden="1" w:unhideWhenUsed="1"/>
-    <w:lsdException w:name="Table Subtle 1" w:semiHidden="1" w:unhideWhenUsed="1"/>
-    <w:lsdException w:name="Table Subtle 2" w:semiHidden="1" w:unhideWhenUsed="1"/>
-    <w:lsdException w:name="Table Web 1" w:semiHidden="1" w:unhideWhenUsed="1"/>
-    <w:lsdException w:name="Table Web 2" w:semiHidden="1" w:unhideWhenUsed="1"/>
-    <w:lsdException w:name="Table Web 3" w:semiHidden="1" w:unhideWhenUsed="1"/>
-    <w:lsdException w:name="Balloon Text" w:semiHidden="1" w:unhideWhenUsed="1"/>
-    <w:lsdException w:name="Table Grid" w:uiPriority="39"/>
-    <w:lsdException w:name="Table Theme" w:semiHidden="1" w:unhideWhenUsed="1"/>
-    <w:lsdException w:name="Placeholder Text" w:semiHidden="1"/>
-    <w:lsdException w:name="No Spacing" w:uiPriority="1" w:qFormat="1"/>
-    <w:lsdException w:name="Light Shading" w:uiPriority="60"/>
-    <w:lsdException w:name="Light List" w:uiPriority="61"/>
-    <w:lsdException w:name="Light Grid" w:uiPriority="62"/>
-    <w:lsdException w:name="Medium Shading 1" w:uiPriority="63"/>
-    <w:lsdException w:name="Medium Shading 2" w:uiPriority="64"/>
-    <w:lsdException w:name="Medium List 1" w:uiPriority="65"/>
-    <w:lsdException w:name="Medium List 2" w:uiPriority="66"/>
-    <w:lsdException w:name="Medium Grid 1" w:uiPriority="67"/>
-    <w:lsdException w:name="Medium Grid 2" w:uiPriority="68"/>
-    <w:lsdException w:name="Medium Grid 3" w:uiPriority="69"/>
-    <w:lsdException w:name="Dark List" w:uiPriority="70"/>
-    <w:lsdException w:name="Colorful Shading" w:uiPriority="71"/>
-    <w:lsdException w:name="Colorful List" w:uiPriority="72"/>
-    <w:lsdException w:name="Colorful Grid" w:uiPriority="73"/>
-    <w:lsdException w:name="Light Shading Accent 1" w:uiPriority="60"/>
-    <w:lsdException w:name="Light List Accent 1" w:uiPriority="61"/>
-    <w:lsdException w:name="Light Grid Accent 1" w:uiPriority="62"/>
-    <w:lsdException w:name="Medium Shading 1 Accent 1" w:uiPriority="63"/>
-    <w:lsdException w:name="Medium Shading 2 Accent 1" w:uiPriority="64"/>
-    <w:lsdException w:name="Medium List 1 Accent 1" w:uiPriority="65"/>
-    <w:lsdException w:name="Revision" w:semiHidden="1"/>
-    <w:lsdException w:name="List Paragraph" w:uiPriority="34" w:qFormat="1"/>
-    <w:lsdException w:name="Quote" w:uiPriority="29" w:qFormat="1"/>
-    <w:lsdException w:name="Intense Quote" w:uiPriority="30" w:qFormat="1"/>
-    <w:lsdException w:name="Medium List 2 Accent 1" w:uiPriority="66"/>
-    <w:lsdException w:name="Medium Grid 1 Accent 1" w:uiPriority="67"/>
-    <w:lsdException w:name="Medium Grid 2 Accent 1" w:uiPriority="68"/>
-    <w:lsdException w:name="Medium Grid 3 Accent 1" w:uiPriority="69"/>
-    <w:lsdException w:name="Dark List Accent 1" w:uiPriority="70"/>
-    <w:lsdException w:name="Colorful Shading Accent 1" w:uiPriority="71"/>
-    <w:lsdException w:name="Colorful List Accent 1" w:uiPriority="72"/>
-    <w:lsdException w:name="Colorful Grid Accent 1" w:uiPriority="73"/>
-    <w:lsdException w:name="Light Shading Accent 2" w:uiPriority="60"/>
-    <w:lsdException w:name="Light List Accent 2" w:uiPriority="61"/>
-    <w:lsdException w:name="Light Grid Accent 2" w:uiPriority="62"/>
-    <w:lsdException w:name="Medium Shading 1 Accent 2" w:uiPriority="63"/>
-    <w:lsdException w:name="Medium Shading 2 Accent 2" w:uiPriority="64"/>
-    <w:lsdException w:name="Medium List 1 Accent 2" w:uiPriority="65"/>
-    <w:lsdException w:name="Medium List 2 Accent 2" w:uiPriority="66"/>
-    <w:lsdException w:name="Medium Grid 1 Accent 2" w:uiPriority="67"/>
-    <w:lsdException w:name="Medium Grid 2 Accent 2" w:uiPriority="68"/>
-    <w:lsdException w:name="Medium Grid 3 Accent 2" w:uiPriority="69"/>
-    <w:lsdException w:name="Dark List Accent 2" w:uiPriority="70"/>
-    <w:lsdException w:name="Colorful Shading Accent 2" w:uiPriority="71"/>
-    <w:lsdException w:name="Colorful List Accent 2" w:uiPriority="72"/>
-    <w:lsdException w:name="Colorful Grid Accent 2" w:uiPriority="73"/>
-    <w:lsdException w:name="Light Shading Accent 3" w:uiPriority="60"/>
-    <w:lsdException w:name="Light List Accent 3" w:uiPriority="61"/>
-    <w:lsdException w:name="Light Grid Accent 3" w:uiPriority="62"/>
-    <w:lsdException w:name="Medium Shading 1 Accent 3" w:uiPriority="63"/>
-    <w:lsdException w:name="Medium Shading 2 Accent 3" w:uiPriority="64"/>
-    <w:lsdException w:name="Medium List 1 Accent 3" w:uiPriority="65"/>
-    <w:lsdException w:name="Medium List 2 Accent 3" w:uiPriority="66"/>
-    <w:lsdException w:name="Medium Grid 1 Accent 3" w:uiPriority="67"/>
-    <w:lsdException w:name="Medium Grid 2 Accent 3" w:uiPriority="68"/>
-    <w:lsdException w:name="Medium Grid 3 Accent 3" w:uiPriority="69"/>
-    <w:lsdException w:name="Dark List Accent 3" w:uiPriority="70"/>
-    <w:lsdException w:name="Colorful Shading Accent 3" w:uiPriority="71"/>
-    <w:lsdException w:name="Colorful List Accent 3" w:uiPriority="72"/>
-    <w:lsdException w:name="Colorful Grid Accent 3" w:uiPriority="73"/>
-    <w:lsdException w:name="Light Shading Accent 4" w:uiPriority="60"/>
-    <w:lsdException w:name="Light List Accent 4" w:uiPriority="61"/>
-    <w:lsdException w:name="Light Grid Accent 4" w:uiPriority="62"/>
-    <w:lsdException w:name="Medium Shading 1 Accent 4" w:uiPriority="63"/>
-    <w:lsdException w:name="Medium Shading 2 Accent 4" w:uiPriority="64"/>
-    <w:lsdException w:name="Medium List 1 Accent 4" w:uiPriority="65"/>
-    <w:lsdException w:name="Medium List 2 Accent 4" w:uiPriority="66"/>
-    <w:lsdException w:name="Medium Grid 1 Accent 4" w:uiPriority="67"/>
-    <w:lsdException w:name="Medium Grid 2 Accent 4" w:uiPriority="68"/>
-    <w:lsdException w:name="Medium Grid 3 Accent 4" w:uiPriority="69"/>
-    <w:lsdException w:name="Dark List Accent 4" w:uiPriority="70"/>
-    <w:lsdException w:name="Colorful Shading Accent 4" w:uiPriority="71"/>
-    <w:lsdException w:name="Colorful List Accent 4" w:uiPriority="72"/>
-    <w:lsdException w:name="Colorful Grid Accent 4" w:uiPriority="73"/>
-    <w:lsdException w:name="Light Shading Accent 5" w:uiPriority="60"/>
-    <w:lsdException w:name="Light List Accent 5" w:uiPriority="61"/>
-    <w:lsdException w:name="Light Grid Accent 5" w:uiPriority="62"/>
-    <w:lsdException w:name="Medium Shading 1 Accent 5" w:uiPriority="63"/>
-    <w:lsdException w:name="Medium Shading 2 Accent 5" w:uiPriority="64"/>
-    <w:lsdException w:name="Medium List 1 Accent 5" w:uiPriority="65"/>
-    <w:lsdException w:name="Medium List 2 Accent 5" w:uiPriority="66"/>
-    <w:lsdException w:name="Medium Grid 1 Accent 5" w:uiPriority="67"/>
-    <w:lsdException w:name="Medium Grid 2 Accent 5" w:uiPriority="68"/>
-    <w:lsdException w:name="Medium Grid 3 Accent 5" w:uiPriority="69"/>
-    <w:lsdException w:name="Dark List Accent 5" w:uiPriority="70"/>
-    <w:lsdException w:name="Colorful Shading Accent 5" w:uiPriority="71"/>
-    <w:lsdException w:name="Colorful List Accent 5" w:uiPriority="72"/>
-    <w:lsdException w:name="Colorful Grid Accent 5" w:uiPriority="73"/>
-    <w:lsdException w:name="Light Shading Accent 6" w:uiPriority="60"/>
-    <w:lsdException w:name="Light List Accent 6" w:uiPriority="61"/>
-    <w:lsdException w:name="Light Grid Accent 6" w:uiPriority="62"/>
-    <w:lsdException w:name="Medium Shading 1 Accent 6" w:uiPriority="63"/>
-    <w:lsdException w:name="Medium Shading 2 Accent 6" w:uiPriority="64"/>
-    <w:lsdException w:name="Medium List 1 Accent 6" w:uiPriority="65"/>
-    <w:lsdException w:name="Medium List 2 Accent 6" w:uiPriority="66"/>
-    <w:lsdException w:name="Medium Grid 1 Accent 6" w:uiPriority="67"/>
-    <w:lsdException w:name="Medium Grid 2 Accent 6" w:uiPriority="68"/>
-    <w:lsdException w:name="Medium Grid 3 Accent 6" w:uiPriority="69"/>
-    <w:lsdException w:name="Dark List Accent 6" w:uiPriority="70"/>
-    <w:lsdException w:name="Colorful Shading Accent 6" w:uiPriority="71"/>
-    <w:lsdException w:name="Colorful List Accent 6" w:uiPriority="72"/>
-    <w:lsdException w:name="Colorful Grid Accent 6" w:uiPriority="73"/>
-    <w:lsdException w:name="Subtle Emphasis" w:uiPriority="19" w:qFormat="1"/>
-    <w:lsdException w:name="Intense Emphasis" w:uiPriority="21" w:qFormat="1"/>
-    <w:lsdException w:name="Subtle Reference" w:uiPriority="31" w:qFormat="1"/>
-    <w:lsdException w:name="Intense Reference" w:uiPriority="32" w:qFormat="1"/>
-    <w:lsdException w:name="Book Title" w:uiPriority="33" w:qFormat="1"/>
-    <w:lsdException w:name="Bibliography" w:semiHidden="1" w:uiPriority="37" w:unhideWhenUsed="1"/>
-    <w:lsdException w:name="TOC Heading" w:semiHidden="1" w:uiPriority="39" w:unhideWhenUsed="1" w:qFormat="1"/>
-    <w:lsdException w:name="Plain Table 1" w:uiPriority="41"/>
-    <w:lsdException w:name="Plain Table 2" w:uiPriority="42"/>
-    <w:lsdException w:name="Plain Table 3" w:uiPriority="43"/>
-    <w:lsdException w:name="Plain Table 4" w:uiPriority="44"/>
-    <w:lsdException w:name="Plain Table 5" w:uiPriority="45"/>
-    <w:lsdException w:name="Grid Table Light" w:uiPriority="40"/>
-    <w:lsdException w:name="Grid Table 1 Light" w:uiPriority="46"/>
-    <w:lsdException w:name="Grid Table 2" w:uiPriority="47"/>
-    <w:lsdException w:name="Grid Table 3" w:uiPriority="48"/>
-    <w:lsdException w:name="Grid Table 4" w:uiPriority="49"/>
-    <w:lsdException w:name="Grid Table 5 Dark" w:uiPriority="50"/>
-    <w:lsdException w:name="Grid Table 6 Colorful" w:uiPriority="51"/>
-    <w:lsdException w:name="Grid Table 7 Colorful" w:uiPriority="52"/>
-    <w:lsdException w:name="Grid Table 1 Light Accent 1" w:uiPriority="46"/>
-    <w:lsdException w:name="Grid Table 2 Accent 1" w:uiPriority="47"/>
-    <w:lsdException w:name="Grid Table 3 Accent 1" w:uiPriority="48"/>
-    <w:lsdException w:name="Grid Table 4 Accent 1" w:uiPriority="49"/>
-    <w:lsdException w:name="Grid Table 5 Dark Accent 1" w:uiPriority="50"/>
-    <w:lsdException w:name="Grid Table 6 Colorful Accent 1" w:uiPriority="51"/>
-    <w:lsdException w:name="Grid Table 7 Colorful Accent 1" w:uiPriority="52"/>
-    <w:lsdException w:name="Grid Table 1 Light Accent 2" w:uiPriority="46"/>
-    <w:lsdException w:name="Grid Table 2 Accent 2" w:uiPriority="47"/>
-    <w:lsdException w:name="Grid Table 3 Accent 2" w:uiPriority="48"/>
-    <w:lsdException w:name="Grid Table 4 Accent 2" w:uiPriority="49"/>
-    <w:lsdException w:name="Grid Table 5 Dark Accent 2" w:uiPriority="50"/>
-    <w:lsdException w:name="Grid Table 6 Colorful Accent 2" w:uiPriority="51"/>
-    <w:lsdException w:name="Grid Table 7 Colorful Accent 2" w:uiPriority="52"/>
-    <w:lsdException w:name="Grid Table 1 Light Accent 3" w:uiPriority="46"/>
-    <w:lsdException w:name="Grid Table 2 Accent 3" w:uiPriority="47"/>
-    <w:lsdException w:name="Grid Table 3 Accent 3" w:uiPriority="48"/>
-    <w:lsdException w:name="Grid Table 4 Accent 3" w:uiPriority="49"/>
-    <w:lsdException w:name="Grid Table 5 Dark Accent 3" w:uiPriority="50"/>
-    <w:lsdException w:name="Grid Table 6 Colorful Accent 3" w:uiPriority="51"/>
-    <w:lsdException w:name="Grid Table 7 Colorful Accent 3" w:uiPriority="52"/>
-    <w:lsdException w:name="Grid Table 1 Light Accent 4" w:uiPriority="46"/>
-    <w:lsdException w:name="Grid Table 2 Accent 4" w:uiPriority="47"/>
-    <w:lsdException w:name="Grid Table 3 Accent 4" w:uiPriority="48"/>
-    <w:lsdException w:name="Grid Table 4 Accent 4" w:uiPriority="49"/>
-    <w:lsdException w:name="Grid Table 5 Dark Accent 4" w:uiPriority="50"/>
-    <w:lsdException w:name="Grid Table 6 Colorful Accent 4" w:uiPriority="51"/>
-    <w:lsdException w:name="Grid Table 7 Colorful Accent 4" w:uiPriority="52"/>
-    <w:lsdException w:name="Grid Table 1 Light Accent 5" w:uiPriority="46"/>
-    <w:lsdException w:name="Grid Table 2 Accent 5" w:uiPriority="47"/>
-    <w:lsdException w:name="Grid Table 3 Accent 5" w:uiPriority="48"/>
-    <w:lsdException w:name="Grid Table 4 Accent 5" w:uiPriority="49"/>
-    <w:lsdException w:name="Grid Table 5 Dark Accent 5" w:uiPriority="50"/>
-    <w:lsdException w:name="Grid Table 6 Colorful Accent 5" w:uiPriority="51"/>
-    <w:lsdException w:name="Grid Table 7 Colorful Accent 5" w:uiPriority="52"/>
-    <w:lsdException w:name="Grid Table 1 Light Accent 6" w:uiPriority="46"/>
-    <w:lsdException w:name="Grid Table 2 Accent 6" w:uiPriority="47"/>
-    <w:lsdException w:name="Grid Table 3 Accent 6" w:uiPriority="48"/>
-    <w:lsdException w:name="Grid Table 4 Accent 6" w:uiPriority="49"/>
-    <w:lsdException w:name="Grid Table 5 Dark Accent 6" w:uiPriority="50"/>
-    <w:lsdException w:name="Grid Table 6 Colorful Accent 6" w:uiPriority="51"/>
-    <w:lsdException w:name="Grid Table 7 Colorful Accent 6" w:uiPriority="52"/>
-    <w:lsdException w:name="List Table 1 Light" w:uiPriority="46"/>
-    <w:lsdException w:name="List Table 2" w:uiPriority="47"/>
-    <w:lsdException w:name="List Table 3" w:uiPriority="48"/>
-    <w:lsdException w:name="List Table 4" w:uiPriority="49"/>
-    <w:lsdException w:name="List Table 5 Dark" w:uiPriority="50"/>
-    <w:lsdException w:name="List Table 6 Colorful" w:uiPriority="51"/>
-    <w:lsdException w:name="List Table 7 Colorful" w:uiPriority="52"/>
-    <w:lsdException w:name="List Table 1 Light Accent 1" w:uiPriority="46"/>
-    <w:lsdException w:name="List Table 2 Accent 1" w:uiPriority="47"/>
-    <w:lsdException w:name="List Table 3 Accent 1" w:uiPriority="48"/>
-    <w:lsdException w:name="List Table 4 Accent 1" w:uiPriority="49"/>
-    <w:lsdException w:name="List Table 5 Dark Accent 1" w:uiPriority="50"/>
-    <w:lsdException w:name="List Table 6 Colorful Accent 1" w:uiPriority="51"/>
-    <w:lsdException w:name="List Table 7 Colorful Accent 1" w:uiPriority="52"/>
-    <w:lsdException w:name="List Table 1 Light Accent 2" w:uiPriority="46"/>
-    <w:lsdException w:name="List Table 2 Accent 2" w:uiPriority="47"/>
-    <w:lsdException w:name="List Table 3 Accent 2" w:uiPriority="48"/>
-    <w:lsdException w:name="List Table 4 Accent 2" w:uiPriority="49"/>
-    <w:lsdException w:name="List Table 5 Dark Accent 2" w:uiPriority="50"/>
-    <w:lsdException w:name="List Table 6 Colorful Accent 2" w:uiPriority="51"/>
-    <w:lsdException w:name="List Table 7 Colorful Accent 2" w:uiPriority="52"/>
-    <w:lsdException w:name="List Table 1 Light Accent 3" w:uiPriority="46"/>
-    <w:lsdException w:name="List Table 2 Accent 3" w:uiPriority="47"/>
-    <w:lsdException w:name="List Table 3 Accent 3" w:uiPriority="48"/>
-    <w:lsdException w:name="List Table 4 Accent 3" w:uiPriority="49"/>
-    <w:lsdException w:name="List Table 5 Dark Accent 3" w:uiPriority="50"/>
-    <w:lsdException w:name="List Table 6 Colorful Accent 3" w:uiPriority="51"/>
-    <w:lsdException w:name="List Table 7 Colorful Accent 3" w:uiPriority="52"/>
-    <w:lsdException w:name="List Table 1 Light Accent 4" w:uiPriority="46"/>
-    <w:lsdException w:name="List Table 2 Accent 4" w:uiPriority="47"/>
-    <w:lsdException w:name="List Table 3 Accent 4" w:uiPriority="48"/>
-    <w:lsdException w:name="List Table 4 Accent 4" w:uiPriority="49"/>
-    <w:lsdException w:name="List Table 5 Dark Accent 4" w:uiPriority="50"/>
-    <w:lsdException w:name="List Table 6 Colorful Accent 4" w:uiPriority="51"/>
-    <w:lsdException w:name="List Table 7 Colorful Accent 4" w:uiPriority="52"/>
-    <w:lsdException w:name="List Table 1 Light Accent 5" w:uiPriority="46"/>
-    <w:lsdException w:name="List Table 2 Accent 5" w:uiPriority="47"/>
-    <w:lsdException w:name="List Table 3 Accent 5" w:uiPriority="48"/>
-    <w:lsdException w:name="List Table 4 Accent 5" w:uiPriority="49"/>
-    <w:lsdException w:name="List Table 5 Dark Accent 5" w:uiPriority="50"/>
-    <w:lsdException w:name="List Table 6 Colorful Accent 5" w:uiPriority="51"/>
-    <w:lsdException w:name="List Table 7 Colorful Accent 5" w:uiPriority="52"/>
-    <w:lsdException w:name="List Table 1 Light Accent 6" w:uiPriority="46"/>
-    <w:lsdException w:name="List Table 2 Accent 6" w:uiPriority="47"/>
-    <w:lsdException w:name="List Table 3 Accent 6" w:uiPriority="48"/>
-    <w:lsdException w:name="List Table 4 Accent 6" w:uiPriority="49"/>
-    <w:lsdException w:name="List Table 5 Dark Accent 6" w:uiPriority="50"/>
-    <w:lsdException w:name="List Table 6 Colorful Accent 6" w:uiPriority="51"/>
-    <w:lsdException w:name="List Table 7 Colorful Accent 6" w:uiPriority="52"/>
+  <w:latentStyles w:defLockedState="0" w:defUIPriority="99" w:defSemiHidden="1" w:defUnhideWhenUsed="1" w:defQFormat="0" w:count="267">
+    <w:lsdException w:name="Normal" w:semiHidden="0" w:uiPriority="0" w:unhideWhenUsed="0" w:qFormat="1"/>
+    <w:lsdException w:name="heading 1" w:semiHidden="0" w:uiPriority="9" w:unhideWhenUsed="0" w:qFormat="1"/>
+    <w:lsdException w:name="heading 2" w:uiPriority="9" w:qFormat="1"/>
+    <w:lsdException w:name="heading 3" w:uiPriority="9" w:qFormat="1"/>
+    <w:lsdException w:name="heading 4" w:uiPriority="9" w:qFormat="1"/>
+    <w:lsdException w:name="heading 5" w:uiPriority="9" w:qFormat="1"/>
+    <w:lsdException w:name="heading 6" w:uiPriority="9" w:qFormat="1"/>
+    <w:lsdException w:name="heading 7" w:uiPriority="9" w:qFormat="1"/>
+    <w:lsdException w:name="heading 8" w:uiPriority="9" w:qFormat="1"/>
+    <w:lsdException w:name="heading 9" w:uiPriority="9" w:qFormat="1"/>
+    <w:lsdException w:name="toc 1" w:uiPriority="39"/>
+    <w:lsdException w:name="toc 2" w:uiPriority="39"/>
+    <w:lsdException w:name="toc 3" w:uiPriority="39"/>
+    <w:lsdException w:name="toc 4" w:uiPriority="39"/>
+    <w:lsdException w:name="toc 5" w:uiPriority="39"/>
+    <w:lsdException w:name="toc 6" w:uiPriority="39"/>
+    <w:lsdException w:name="toc 7" w:uiPriority="39"/>
+    <w:lsdException w:name="toc 8" w:uiPriority="39"/>
+    <w:lsdException w:name="toc 9" w:uiPriority="39"/>
+    <w:lsdException w:name="caption" w:uiPriority="35" w:qFormat="1"/>
+    <w:lsdException w:name="Title" w:semiHidden="0" w:uiPriority="10" w:unhideWhenUsed="0" w:qFormat="1"/>
+    <w:lsdException w:name="Default Paragraph Font" w:uiPriority="1"/>
+    <w:lsdException w:name="Subtitle" w:semiHidden="0" w:uiPriority="11" w:unhideWhenUsed="0" w:qFormat="1"/>
+    <w:lsdException w:name="Strong" w:semiHidden="0" w:uiPriority="22" w:unhideWhenUsed="0" w:qFormat="1"/>
+    <w:lsdException w:name="Emphasis" w:semiHidden="0" w:uiPriority="20" w:unhideWhenUsed="0" w:qFormat="1"/>
+    <w:lsdException w:name="Table Grid" w:semiHidden="0" w:uiPriority="39" w:unhideWhenUsed="0"/>
+    <w:lsdException w:name="Placeholder Text" w:unhideWhenUsed="0"/>
+    <w:lsdException w:name="No Spacing" w:semiHidden="0" w:uiPriority="1" w:unhideWhenUsed="0" w:qFormat="1"/>
+    <w:lsdException w:name="Light Shading" w:semiHidden="0" w:uiPriority="60" w:unhideWhenUsed="0"/>
+    <w:lsdException w:name="Light List" w:semiHidden="0" w:uiPriority="61" w:unhideWhenUsed="0"/>
+    <w:lsdException w:name="Light Grid" w:semiHidden="0" w:uiPriority="62" w:unhideWhenUsed="0"/>
+    <w:lsdException w:name="Medium Shading 1" w:semiHidden="0" w:uiPriority="63" w:unhideWhenUsed="0"/>
+    <w:lsdException w:name="Medium Shading 2" w:semiHidden="0" w:uiPriority="64" w:unhideWhenUsed="0"/>
+    <w:lsdException w:name="Medium List 1" w:semiHidden="0" w:uiPriority="65" w:unhideWhenUsed="0"/>
+    <w:lsdException w:name="Medium List 2" w:semiHidden="0" w:uiPriority="66" w:unhideWhenUsed="0"/>
+    <w:lsdException w:name="Medium Grid 1" w:semiHidden="0" w:uiPriority="67" w:unhideWhenUsed="0"/>
+    <w:lsdException w:name="Medium Grid 2" w:semiHidden="0" w:uiPriority="68" w:unhideWhenUsed="0"/>
+    <w:lsdException w:name="Medium Grid 3" w:semiHidden="0" w:uiPriority="69" w:unhideWhenUsed="0"/>
+    <w:lsdException w:name="Dark List" w:semiHidden="0" w:uiPriority="70" w:unhideWhenUsed="0"/>
+    <w:lsdException w:name="Colorful Shading" w:semiHidden="0" w:uiPriority="71" w:unhideWhenUsed="0"/>
+    <w:lsdException w:name="Colorful List" w:semiHidden="0" w:uiPriority="72" w:unhideWhenUsed="0"/>
+    <w:lsdException w:name="Colorful Grid" w:semiHidden="0" w:uiPriority="73" w:unhideWhenUsed="0"/>
+    <w:lsdException w:name="Light Shading Accent 1" w:semiHidden="0" w:uiPriority="60" w:unhideWhenUsed="0"/>
+    <w:lsdException w:name="Light List Accent 1" w:semiHidden="0" w:uiPriority="61" w:unhideWhenUsed="0"/>
+    <w:lsdException w:name="Light Grid Accent 1" w:semiHidden="0" w:uiPriority="62" w:unhideWhenUsed="0"/>
+    <w:lsdException w:name="Medium Shading 1 Accent 1" w:semiHidden="0" w:uiPriority="63" w:unhideWhenUsed="0"/>
+    <w:lsdException w:name="Medium Shading 2 Accent 1" w:semiHidden="0" w:uiPriority="64" w:unhideWhenUsed="0"/>
+    <w:lsdException w:name="Medium List 1 Accent 1" w:semiHidden="0" w:uiPriority="65" w:unhideWhenUsed="0"/>
+    <w:lsdException w:name="Revision" w:unhideWhenUsed="0"/>
+    <w:lsdException w:name="List Paragraph" w:semiHidden="0" w:uiPriority="34" w:unhideWhenUsed="0" w:qFormat="1"/>
+    <w:lsdException w:name="Quote" w:semiHidden="0" w:uiPriority="29" w:unhideWhenUsed="0" w:qFormat="1"/>
+    <w:lsdException w:name="Intense Quote" w:semiHidden="0" w:uiPriority="30" w:unhideWhenUsed="0" w:qFormat="1"/>
+    <w:lsdException w:name="Medium List 2 Accent 1" w:semiHidden="0" w:uiPriority="66" w:unhideWhenUsed="0"/>
+    <w:lsdException w:name="Medium Grid 1 Accent 1" w:semiHidden="0" w:uiPriority="67" w:unhideWhenUsed="0"/>
+    <w:lsdException w:name="Medium Grid 2 Accent 1" w:semiHidden="0" w:uiPriority="68" w:unhideWhenUsed="0"/>
+    <w:lsdException w:name="Medium Grid 3 Accent 1" w:semiHidden="0" w:uiPriority="69" w:unhideWhenUsed="0"/>
+    <w:lsdException w:name="Dark List Accent 1" w:semiHidden="0" w:uiPriority="70" w:unhideWhenUsed="0"/>
+    <w:lsdException w:name="Colorful Shading Accent 1" w:semiHidden="0" w:uiPriority="71" w:unhideWhenUsed="0"/>
+    <w:lsdException w:name="Colorful List Accent 1" w:semiHidden="0" w:uiPriority="72" w:unhideWhenUsed="0"/>
+    <w:lsdException w:name="Colorful Grid Accent 1" w:semiHidden="0" w:uiPriority="73" w:unhideWhenUsed="0"/>
+    <w:lsdException w:name="Light Shading Accent 2" w:semiHidden="0" w:uiPriority="60" w:unhideWhenUsed="0"/>
+    <w:lsdException w:name="Light List Accent 2" w:semiHidden="0" w:uiPriority="61" w:unhideWhenUsed="0"/>
+    <w:lsdException w:name="Light Grid Accent 2" w:semiHidden="0" w:uiPriority="62" w:unhideWhenUsed="0"/>
+    <w:lsdException w:name="Medium Shading 1 Accent 2" w:semiHidden="0" w:uiPriority="63" w:unhideWhenUsed="0"/>
+    <w:lsdException w:name="Medium Shading 2 Accent 2" w:semiHidden="0" w:uiPriority="64" w:unhideWhenUsed="0"/>
+    <w:lsdException w:name="Medium List 1 Accent 2" w:semiHidden="0" w:uiPriority="65" w:unhideWhenUsed="0"/>
+    <w:lsdException w:name="Medium List 2 Accent 2" w:semiHidden="0" w:uiPriority="66" w:unhideWhenUsed="0"/>
+    <w:lsdException w:name="Medium Grid 1 Accent 2" w:semiHidden="0" w:uiPriority="67" w:unhideWhenUsed="0"/>
+    <w:lsdException w:name="Medium Grid 2 Accent 2" w:semiHidden="0" w:uiPriority="68" w:unhideWhenUsed="0"/>
+    <w:lsdException w:name="Medium Grid 3 Accent 2" w:semiHidden="0" w:uiPriority="69" w:unhideWhenUsed="0"/>
+    <w:lsdException w:name="Dark List Accent 2" w:semiHidden="0" w:uiPriority="70" w:unhideWhenUsed="0"/>
+    <w:lsdException w:name="Colorful Shading Accent 2" w:semiHidden="0" w:uiPriority="71" w:unhideWhenUsed="0"/>
+    <w:lsdException w:name="Colorful List Accent 2" w:semiHidden="0" w:uiPriority="72" w:unhideWhenUsed="0"/>
+    <w:lsdException w:name="Colorful Grid Accent 2" w:semiHidden="0" w:uiPriority="73" w:unhideWhenUsed="0"/>
+    <w:lsdException w:name="Light Shading Accent 3" w:semiHidden="0" w:uiPriority="60" w:unhideWhenUsed="0"/>
+    <w:lsdException w:name="Light List Accent 3" w:semiHidden="0" w:uiPriority="61" w:unhideWhenUsed="0"/>
+    <w:lsdException w:name="Light Grid Accent 3" w:semiHidden="0" w:uiPriority="62" w:unhideWhenUsed="0"/>
+    <w:lsdException w:name="Medium Shading 1 Accent 3" w:semiHidden="0" w:uiPriority="63" w:unhideWhenUsed="0"/>
+    <w:lsdException w:name="Medium Shading 2 Accent 3" w:semiHidden="0" w:uiPriority="64" w:unhideWhenUsed="0"/>
+    <w:lsdException w:name="Medium List 1 Accent 3" w:semiHidden="0" w:uiPriority="65" w:unhideWhenUsed="0"/>
+    <w:lsdException w:name="Medium List 2 Accent 3" w:semiHidden="0" w:uiPriority="66" w:unhideWhenUsed="0"/>
+    <w:lsdException w:name="Medium Grid 1 Accent 3" w:semiHidden="0" w:uiPriority="67" w:unhideWhenUsed="0"/>
+    <w:lsdException w:name="Medium Grid 2 Accent 3" w:semiHidden="0" w:uiPriority="68" w:unhideWhenUsed="0"/>
+    <w:lsdException w:name="Medium Grid 3 Accent 3" w:semiHidden="0" w:uiPriority="69" w:unhideWhenUsed="0"/>
+    <w:lsdException w:name="Dark List Accent 3" w:semiHidden="0" w:uiPriority="70" w:unhideWhenUsed="0"/>
+    <w:lsdException w:name="Colorful Shading Accent 3" w:semiHidden="0" w:uiPriority="71" w:unhideWhenUsed="0"/>
+    <w:lsdException w:name="Colorful List Accent 3" w:semiHidden="0" w:uiPriority="72" w:unhideWhenUsed="0"/>
+    <w:lsdException w:name="Colorful Grid Accent 3" w:semiHidden="0" w:uiPriority="73" w:unhideWhenUsed="0"/>
+    <w:lsdException w:name="Light Shading Accent 4" w:semiHidden="0" w:uiPriority="60" w:unhideWhenUsed="0"/>
+    <w:lsdException w:name="Light List Accent 4" w:semiHidden="0" w:uiPriority="61" w:unhideWhenUsed="0"/>
+    <w:lsdException w:name="Light Grid Accent 4" w:semiHidden="0" w:uiPriority="62" w:unhideWhenUsed="0"/>
+    <w:lsdException w:name="Medium Shading 1 Accent 4" w:semiHidden="0" w:uiPriority="63" w:unhideWhenUsed="0"/>
+    <w:lsdException w:name="Medium Shading 2 Accent 4" w:semiHidden="0" w:uiPriority="64" w:unhideWhenUsed="0"/>
+    <w:lsdException w:name="Medium List 1 Accent 4" w:semiHidden="0" w:uiPriority="65" w:unhideWhenUsed="0"/>
+    <w:lsdException w:name="Medium List 2 Accent 4" w:semiHidden="0" w:uiPriority="66" w:unhideWhenUsed="0"/>
+    <w:lsdException w:name="Medium Grid 1 Accent 4" w:semiHidden="0" w:uiPriority="67" w:unhideWhenUsed="0"/>
+    <w:lsdException w:name="Medium Grid 2 Accent 4" w:semiHidden="0" w:uiPriority="68" w:unhideWhenUsed="0"/>
+    <w:lsdException w:name="Medium Grid 3 Accent 4" w:semiHidden="0" w:uiPriority="69" w:unhideWhenUsed="0"/>
+    <w:lsdException w:name="Dark List Accent 4" w:semiHidden="0" w:uiPriority="70" w:unhideWhenUsed="0"/>
+    <w:lsdException w:name="Colorful Shading Accent 4" w:semiHidden="0" w:uiPriority="71" w:unhideWhenUsed="0"/>
+    <w:lsdException w:name="Colorful List Accent 4" w:semiHidden="0" w:uiPriority="72" w:unhideWhenUsed="0"/>
+    <w:lsdException w:name="Colorful Grid Accent 4" w:semiHidden="0" w:uiPriority="73" w:unhideWhenUsed="0"/>
+    <w:lsdException w:name="Light Shading Accent 5" w:semiHidden="0" w:uiPriority="60" w:unhideWhenUsed="0"/>
+    <w:lsdException w:name="Light List Accent 5" w:semiHidden="0" w:uiPriority="61" w:unhideWhenUsed="0"/>
+    <w:lsdException w:name="Light Grid Accent 5" w:semiHidden="0" w:uiPriority="62" w:unhideWhenUsed="0"/>
+    <w:lsdException w:name="Medium Shading 1 Accent 5" w:semiHidden="0" w:uiPriority="63" w:unhideWhenUsed="0"/>
+    <w:lsdException w:name="Medium Shading 2 Accent 5" w:semiHidden="0" w:uiPriority="64" w:unhideWhenUsed="0"/>
+    <w:lsdException w:name="Medium List 1 Accent 5" w:semiHidden="0" w:uiPriority="65" w:unhideWhenUsed="0"/>
+    <w:lsdException w:name="Medium List 2 Accent 5" w:semiHidden="0" w:uiPriority="66" w:unhideWhenUsed="0"/>
+    <w:lsdException w:name="Medium Grid 1 Accent 5" w:semiHidden="0" w:uiPriority="67" w:unhideWhenUsed="0"/>
+    <w:lsdException w:name="Medium Grid 2 Accent 5" w:semiHidden="0" w:uiPriority="68" w:unhideWhenUsed="0"/>
+    <w:lsdException w:name="Medium Grid 3 Accent 5" w:semiHidden="0" w:uiPriority="69" w:unhideWhenUsed="0"/>
+    <w:lsdException w:name="Dark List Accent 5" w:semiHidden="0" w:uiPriority="70" w:unhideWhenUsed="0"/>
+    <w:lsdException w:name="Colorful Shading Accent 5" w:semiHidden="0" w:uiPriority="71" w:unhideWhenUsed="0"/>
+    <w:lsdException w:name="Colorful List Accent 5" w:semiHidden="0" w:uiPriority="72" w:unhideWhenUsed="0"/>
+    <w:lsdException w:name="Colorful Grid Accent 5" w:semiHidden="0" w:uiPriority="73" w:unhideWhenUsed="0"/>
+    <w:lsdException w:name="Light Shading Accent 6" w:semiHidden="0" w:uiPriority="60" w:unhideWhenUsed="0"/>
+    <w:lsdException w:name="Light List Accent 6" w:semiHidden="0" w:uiPriority="61" w:unhideWhenUsed="0"/>
+    <w:lsdException w:name="Light Grid Accent 6" w:semiHidden="0" w:uiPriority="62" w:unhideWhenUsed="0"/>
+    <w:lsdException w:name="Medium Shading 1 Accent 6" w:semiHidden="0" w:uiPriority="63" w:unhideWhenUsed="0"/>
+    <w:lsdException w:name="Medium Shading 2 Accent 6" w:semiHidden="0" w:uiPriority="64" w:unhideWhenUsed="0"/>
+    <w:lsdException w:name="Medium List 1 Accent 6" w:semiHidden="0" w:uiPriority="65" w:unhideWhenUsed="0"/>
+    <w:lsdException w:name="Medium List 2 Accent 6" w:semiHidden="0" w:uiPriority="66" w:unhideWhenUsed="0"/>
+    <w:lsdException w:name="Medium Grid 1 Accent 6" w:semiHidden="0" w:uiPriority="67" w:unhideWhenUsed="0"/>
+    <w:lsdException w:name="Medium Grid 2 Accent 6" w:semiHidden="0" w:uiPriority="68" w:unhideWhenUsed="0"/>
+    <w:lsdException w:name="Medium Grid 3 Accent 6" w:semiHidden="0" w:uiPriority="69" w:unhideWhenUsed="0"/>
+    <w:lsdException w:name="Dark List Accent 6" w:semiHidden="0" w:uiPriority="70" w:unhideWhenUsed="0"/>
+    <w:lsdException w:name="Colorful Shading Accent 6" w:semiHidden="0" w:uiPriority="71" w:unhideWhenUsed="0"/>
+    <w:lsdException w:name="Colorful List Accent 6" w:semiHidden="0" w:uiPriority="72" w:unhideWhenUsed="0"/>
+    <w:lsdException w:name="Colorful Grid Accent 6" w:semiHidden="0" w:uiPriority="73" w:unhideWhenUsed="0"/>
+    <w:lsdException w:name="Subtle Emphasis" w:semiHidden="0" w:uiPriority="19" w:unhideWhenUsed="0" w:qFormat="1"/>
+    <w:lsdException w:name="Intense Emphasis" w:semiHidden="0" w:uiPriority="21" w:unhideWhenUsed="0" w:qFormat="1"/>
+    <w:lsdException w:name="Subtle Reference" w:semiHidden="0" w:uiPriority="31" w:unhideWhenUsed="0" w:qFormat="1"/>
+    <w:lsdException w:name="Intense Reference" w:semiHidden="0" w:uiPriority="32" w:unhideWhenUsed="0" w:qFormat="1"/>
+    <w:lsdException w:name="Book Title" w:semiHidden="0" w:uiPriority="33" w:unhideWhenUsed="0" w:qFormat="1"/>
+    <w:lsdException w:name="Bibliography" w:uiPriority="37"/>
+    <w:lsdException w:name="TOC Heading" w:uiPriority="39" w:qFormat="1"/>
   </w:latentStyles>
   <w:style w:type="paragraph" w:default="1" w:styleId="Standard">
     <w:name w:val="Normal"/>
@@ -1080,6 +1041,256 @@
     <w:uiPriority w:val="99"/>
     <w:semiHidden/>
     <w:unhideWhenUsed/>
+  </w:style>
+  <w:style w:type="paragraph" w:styleId="Sprechblasentext">
+    <w:name w:val="Balloon Text"/>
+    <w:basedOn w:val="Standard"/>
+    <w:link w:val="SprechblasentextZchn"/>
+    <w:uiPriority w:val="99"/>
+    <w:semiHidden/>
+    <w:unhideWhenUsed/>
+    <w:rsid w:val="004A01B5"/>
+    <w:pPr>
+      <w:spacing w:after="0" w:line="240" w:lineRule="auto"/>
+    </w:pPr>
+    <w:rPr>
+      <w:rFonts w:ascii="Tahoma" w:hAnsi="Tahoma" w:cs="Tahoma"/>
+      <w:sz w:val="16"/>
+      <w:szCs w:val="16"/>
+    </w:rPr>
+  </w:style>
+  <w:style w:type="character" w:customStyle="1" w:styleId="SprechblasentextZchn">
+    <w:name w:val="Sprechblasentext Zchn"/>
+    <w:basedOn w:val="Absatz-Standardschriftart"/>
+    <w:link w:val="Sprechblasentext"/>
+    <w:uiPriority w:val="99"/>
+    <w:semiHidden/>
+    <w:rsid w:val="004A01B5"/>
+    <w:rPr>
+      <w:rFonts w:ascii="Tahoma" w:hAnsi="Tahoma" w:cs="Tahoma"/>
+      <w:sz w:val="16"/>
+      <w:szCs w:val="16"/>
+    </w:rPr>
+  </w:style>
+</w:styles>
+</file>
+
+<file path=word/stylesWithEffects.xml><?xml version="1.0" encoding="utf-8"?>
+<w:styles xmlns:wpc="http://schemas.microsoft.com/office/word/2010/wordprocessingCanvas" xmlns:mc="http://schemas.openxmlformats.org/markup-compatibility/2006" xmlns:o="urn:schemas-microsoft-com:office:office" xmlns:r="http://schemas.openxmlformats.org/officeDocument/2006/relationships" xmlns:m="http://schemas.openxmlformats.org/officeDocument/2006/math" xmlns:v="urn:schemas-microsoft-com:vml" xmlns:wp14="http://schemas.microsoft.com/office/word/2010/wordprocessingDrawing" xmlns:wp="http://schemas.openxmlformats.org/drawingml/2006/wordprocessingDrawing" xmlns:w10="urn:schemas-microsoft-com:office:word" xmlns:w="http://schemas.openxmlformats.org/wordprocessingml/2006/main" xmlns:w14="http://schemas.microsoft.com/office/word/2010/wordml" xmlns:wpg="http://schemas.microsoft.com/office/word/2010/wordprocessingGroup" xmlns:wpi="http://schemas.microsoft.com/office/word/2010/wordprocessingInk" xmlns:wne="http://schemas.microsoft.com/office/word/2006/wordml" xmlns:wps="http://schemas.microsoft.com/office/word/2010/wordprocessingShape" mc:Ignorable="w14 wp14">
+  <w:docDefaults>
+    <w:rPrDefault>
+      <w:rPr>
+        <w:rFonts w:asciiTheme="minorHAnsi" w:eastAsiaTheme="minorHAnsi" w:hAnsiTheme="minorHAnsi" w:cstheme="minorBidi"/>
+        <w:sz w:val="22"/>
+        <w:szCs w:val="22"/>
+        <w:lang w:val="de-DE" w:eastAsia="en-US" w:bidi="ar-SA"/>
+      </w:rPr>
+    </w:rPrDefault>
+    <w:pPrDefault>
+      <w:pPr>
+        <w:spacing w:after="160" w:line="259" w:lineRule="auto"/>
+      </w:pPr>
+    </w:pPrDefault>
+  </w:docDefaults>
+  <w:latentStyles w:defLockedState="0" w:defUIPriority="99" w:defSemiHidden="1" w:defUnhideWhenUsed="1" w:defQFormat="0" w:count="267">
+    <w:lsdException w:name="Normal" w:semiHidden="0" w:uiPriority="0" w:unhideWhenUsed="0" w:qFormat="1"/>
+    <w:lsdException w:name="heading 1" w:semiHidden="0" w:uiPriority="9" w:unhideWhenUsed="0" w:qFormat="1"/>
+    <w:lsdException w:name="heading 2" w:uiPriority="9" w:qFormat="1"/>
+    <w:lsdException w:name="heading 3" w:uiPriority="9" w:qFormat="1"/>
+    <w:lsdException w:name="heading 4" w:uiPriority="9" w:qFormat="1"/>
+    <w:lsdException w:name="heading 5" w:uiPriority="9" w:qFormat="1"/>
+    <w:lsdException w:name="heading 6" w:uiPriority="9" w:qFormat="1"/>
+    <w:lsdException w:name="heading 7" w:uiPriority="9" w:qFormat="1"/>
+    <w:lsdException w:name="heading 8" w:uiPriority="9" w:qFormat="1"/>
+    <w:lsdException w:name="heading 9" w:uiPriority="9" w:qFormat="1"/>
+    <w:lsdException w:name="toc 1" w:uiPriority="39"/>
+    <w:lsdException w:name="toc 2" w:uiPriority="39"/>
+    <w:lsdException w:name="toc 3" w:uiPriority="39"/>
+    <w:lsdException w:name="toc 4" w:uiPriority="39"/>
+    <w:lsdException w:name="toc 5" w:uiPriority="39"/>
+    <w:lsdException w:name="toc 6" w:uiPriority="39"/>
+    <w:lsdException w:name="toc 7" w:uiPriority="39"/>
+    <w:lsdException w:name="toc 8" w:uiPriority="39"/>
+    <w:lsdException w:name="toc 9" w:uiPriority="39"/>
+    <w:lsdException w:name="caption" w:uiPriority="35" w:qFormat="1"/>
+    <w:lsdException w:name="Title" w:semiHidden="0" w:uiPriority="10" w:unhideWhenUsed="0" w:qFormat="1"/>
+    <w:lsdException w:name="Default Paragraph Font" w:uiPriority="1"/>
+    <w:lsdException w:name="Subtitle" w:semiHidden="0" w:uiPriority="11" w:unhideWhenUsed="0" w:qFormat="1"/>
+    <w:lsdException w:name="Strong" w:semiHidden="0" w:uiPriority="22" w:unhideWhenUsed="0" w:qFormat="1"/>
+    <w:lsdException w:name="Emphasis" w:semiHidden="0" w:uiPriority="20" w:unhideWhenUsed="0" w:qFormat="1"/>
+    <w:lsdException w:name="Table Grid" w:semiHidden="0" w:uiPriority="39" w:unhideWhenUsed="0"/>
+    <w:lsdException w:name="Placeholder Text" w:unhideWhenUsed="0"/>
+    <w:lsdException w:name="No Spacing" w:semiHidden="0" w:uiPriority="1" w:unhideWhenUsed="0" w:qFormat="1"/>
+    <w:lsdException w:name="Light Shading" w:semiHidden="0" w:uiPriority="60" w:unhideWhenUsed="0"/>
+    <w:lsdException w:name="Light List" w:semiHidden="0" w:uiPriority="61" w:unhideWhenUsed="0"/>
+    <w:lsdException w:name="Light Grid" w:semiHidden="0" w:uiPriority="62" w:unhideWhenUsed="0"/>
+    <w:lsdException w:name="Medium Shading 1" w:semiHidden="0" w:uiPriority="63" w:unhideWhenUsed="0"/>
+    <w:lsdException w:name="Medium Shading 2" w:semiHidden="0" w:uiPriority="64" w:unhideWhenUsed="0"/>
+    <w:lsdException w:name="Medium List 1" w:semiHidden="0" w:uiPriority="65" w:unhideWhenUsed="0"/>
+    <w:lsdException w:name="Medium List 2" w:semiHidden="0" w:uiPriority="66" w:unhideWhenUsed="0"/>
+    <w:lsdException w:name="Medium Grid 1" w:semiHidden="0" w:uiPriority="67" w:unhideWhenUsed="0"/>
+    <w:lsdException w:name="Medium Grid 2" w:semiHidden="0" w:uiPriority="68" w:unhideWhenUsed="0"/>
+    <w:lsdException w:name="Medium Grid 3" w:semiHidden="0" w:uiPriority="69" w:unhideWhenUsed="0"/>
+    <w:lsdException w:name="Dark List" w:semiHidden="0" w:uiPriority="70" w:unhideWhenUsed="0"/>
+    <w:lsdException w:name="Colorful Shading" w:semiHidden="0" w:uiPriority="71" w:unhideWhenUsed="0"/>
+    <w:lsdException w:name="Colorful List" w:semiHidden="0" w:uiPriority="72" w:unhideWhenUsed="0"/>
+    <w:lsdException w:name="Colorful Grid" w:semiHidden="0" w:uiPriority="73" w:unhideWhenUsed="0"/>
+    <w:lsdException w:name="Light Shading Accent 1" w:semiHidden="0" w:uiPriority="60" w:unhideWhenUsed="0"/>
+    <w:lsdException w:name="Light List Accent 1" w:semiHidden="0" w:uiPriority="61" w:unhideWhenUsed="0"/>
+    <w:lsdException w:name="Light Grid Accent 1" w:semiHidden="0" w:uiPriority="62" w:unhideWhenUsed="0"/>
+    <w:lsdException w:name="Medium Shading 1 Accent 1" w:semiHidden="0" w:uiPriority="63" w:unhideWhenUsed="0"/>
+    <w:lsdException w:name="Medium Shading 2 Accent 1" w:semiHidden="0" w:uiPriority="64" w:unhideWhenUsed="0"/>
+    <w:lsdException w:name="Medium List 1 Accent 1" w:semiHidden="0" w:uiPriority="65" w:unhideWhenUsed="0"/>
+    <w:lsdException w:name="Revision" w:unhideWhenUsed="0"/>
+    <w:lsdException w:name="List Paragraph" w:semiHidden="0" w:uiPriority="34" w:unhideWhenUsed="0" w:qFormat="1"/>
+    <w:lsdException w:name="Quote" w:semiHidden="0" w:uiPriority="29" w:unhideWhenUsed="0" w:qFormat="1"/>
+    <w:lsdException w:name="Intense Quote" w:semiHidden="0" w:uiPriority="30" w:unhideWhenUsed="0" w:qFormat="1"/>
+    <w:lsdException w:name="Medium List 2 Accent 1" w:semiHidden="0" w:uiPriority="66" w:unhideWhenUsed="0"/>
+    <w:lsdException w:name="Medium Grid 1 Accent 1" w:semiHidden="0" w:uiPriority="67" w:unhideWhenUsed="0"/>
+    <w:lsdException w:name="Medium Grid 2 Accent 1" w:semiHidden="0" w:uiPriority="68" w:unhideWhenUsed="0"/>
+    <w:lsdException w:name="Medium Grid 3 Accent 1" w:semiHidden="0" w:uiPriority="69" w:unhideWhenUsed="0"/>
+    <w:lsdException w:name="Dark List Accent 1" w:semiHidden="0" w:uiPriority="70" w:unhideWhenUsed="0"/>
+    <w:lsdException w:name="Colorful Shading Accent 1" w:semiHidden="0" w:uiPriority="71" w:unhideWhenUsed="0"/>
+    <w:lsdException w:name="Colorful List Accent 1" w:semiHidden="0" w:uiPriority="72" w:unhideWhenUsed="0"/>
+    <w:lsdException w:name="Colorful Grid Accent 1" w:semiHidden="0" w:uiPriority="73" w:unhideWhenUsed="0"/>
+    <w:lsdException w:name="Light Shading Accent 2" w:semiHidden="0" w:uiPriority="60" w:unhideWhenUsed="0"/>
+    <w:lsdException w:name="Light List Accent 2" w:semiHidden="0" w:uiPriority="61" w:unhideWhenUsed="0"/>
+    <w:lsdException w:name="Light Grid Accent 2" w:semiHidden="0" w:uiPriority="62" w:unhideWhenUsed="0"/>
+    <w:lsdException w:name="Medium Shading 1 Accent 2" w:semiHidden="0" w:uiPriority="63" w:unhideWhenUsed="0"/>
+    <w:lsdException w:name="Medium Shading 2 Accent 2" w:semiHidden="0" w:uiPriority="64" w:unhideWhenUsed="0"/>
+    <w:lsdException w:name="Medium List 1 Accent 2" w:semiHidden="0" w:uiPriority="65" w:unhideWhenUsed="0"/>
+    <w:lsdException w:name="Medium List 2 Accent 2" w:semiHidden="0" w:uiPriority="66" w:unhideWhenUsed="0"/>
+    <w:lsdException w:name="Medium Grid 1 Accent 2" w:semiHidden="0" w:uiPriority="67" w:unhideWhenUsed="0"/>
+    <w:lsdException w:name="Medium Grid 2 Accent 2" w:semiHidden="0" w:uiPriority="68" w:unhideWhenUsed="0"/>
+    <w:lsdException w:name="Medium Grid 3 Accent 2" w:semiHidden="0" w:uiPriority="69" w:unhideWhenUsed="0"/>
+    <w:lsdException w:name="Dark List Accent 2" w:semiHidden="0" w:uiPriority="70" w:unhideWhenUsed="0"/>
+    <w:lsdException w:name="Colorful Shading Accent 2" w:semiHidden="0" w:uiPriority="71" w:unhideWhenUsed="0"/>
+    <w:lsdException w:name="Colorful List Accent 2" w:semiHidden="0" w:uiPriority="72" w:unhideWhenUsed="0"/>
+    <w:lsdException w:name="Colorful Grid Accent 2" w:semiHidden="0" w:uiPriority="73" w:unhideWhenUsed="0"/>
+    <w:lsdException w:name="Light Shading Accent 3" w:semiHidden="0" w:uiPriority="60" w:unhideWhenUsed="0"/>
+    <w:lsdException w:name="Light List Accent 3" w:semiHidden="0" w:uiPriority="61" w:unhideWhenUsed="0"/>
+    <w:lsdException w:name="Light Grid Accent 3" w:semiHidden="0" w:uiPriority="62" w:unhideWhenUsed="0"/>
+    <w:lsdException w:name="Medium Shading 1 Accent 3" w:semiHidden="0" w:uiPriority="63" w:unhideWhenUsed="0"/>
+    <w:lsdException w:name="Medium Shading 2 Accent 3" w:semiHidden="0" w:uiPriority="64" w:unhideWhenUsed="0"/>
+    <w:lsdException w:name="Medium List 1 Accent 3" w:semiHidden="0" w:uiPriority="65" w:unhideWhenUsed="0"/>
+    <w:lsdException w:name="Medium List 2 Accent 3" w:semiHidden="0" w:uiPriority="66" w:unhideWhenUsed="0"/>
+    <w:lsdException w:name="Medium Grid 1 Accent 3" w:semiHidden="0" w:uiPriority="67" w:unhideWhenUsed="0"/>
+    <w:lsdException w:name="Medium Grid 2 Accent 3" w:semiHidden="0" w:uiPriority="68" w:unhideWhenUsed="0"/>
+    <w:lsdException w:name="Medium Grid 3 Accent 3" w:semiHidden="0" w:uiPriority="69" w:unhideWhenUsed="0"/>
+    <w:lsdException w:name="Dark List Accent 3" w:semiHidden="0" w:uiPriority="70" w:unhideWhenUsed="0"/>
+    <w:lsdException w:name="Colorful Shading Accent 3" w:semiHidden="0" w:uiPriority="71" w:unhideWhenUsed="0"/>
+    <w:lsdException w:name="Colorful List Accent 3" w:semiHidden="0" w:uiPriority="72" w:unhideWhenUsed="0"/>
+    <w:lsdException w:name="Colorful Grid Accent 3" w:semiHidden="0" w:uiPriority="73" w:unhideWhenUsed="0"/>
+    <w:lsdException w:name="Light Shading Accent 4" w:semiHidden="0" w:uiPriority="60" w:unhideWhenUsed="0"/>
+    <w:lsdException w:name="Light List Accent 4" w:semiHidden="0" w:uiPriority="61" w:unhideWhenUsed="0"/>
+    <w:lsdException w:name="Light Grid Accent 4" w:semiHidden="0" w:uiPriority="62" w:unhideWhenUsed="0"/>
+    <w:lsdException w:name="Medium Shading 1 Accent 4" w:semiHidden="0" w:uiPriority="63" w:unhideWhenUsed="0"/>
+    <w:lsdException w:name="Medium Shading 2 Accent 4" w:semiHidden="0" w:uiPriority="64" w:unhideWhenUsed="0"/>
+    <w:lsdException w:name="Medium List 1 Accent 4" w:semiHidden="0" w:uiPriority="65" w:unhideWhenUsed="0"/>
+    <w:lsdException w:name="Medium List 2 Accent 4" w:semiHidden="0" w:uiPriority="66" w:unhideWhenUsed="0"/>
+    <w:lsdException w:name="Medium Grid 1 Accent 4" w:semiHidden="0" w:uiPriority="67" w:unhideWhenUsed="0"/>
+    <w:lsdException w:name="Medium Grid 2 Accent 4" w:semiHidden="0" w:uiPriority="68" w:unhideWhenUsed="0"/>
+    <w:lsdException w:name="Medium Grid 3 Accent 4" w:semiHidden="0" w:uiPriority="69" w:unhideWhenUsed="0"/>
+    <w:lsdException w:name="Dark List Accent 4" w:semiHidden="0" w:uiPriority="70" w:unhideWhenUsed="0"/>
+    <w:lsdException w:name="Colorful Shading Accent 4" w:semiHidden="0" w:uiPriority="71" w:unhideWhenUsed="0"/>
+    <w:lsdException w:name="Colorful List Accent 4" w:semiHidden="0" w:uiPriority="72" w:unhideWhenUsed="0"/>
+    <w:lsdException w:name="Colorful Grid Accent 4" w:semiHidden="0" w:uiPriority="73" w:unhideWhenUsed="0"/>
+    <w:lsdException w:name="Light Shading Accent 5" w:semiHidden="0" w:uiPriority="60" w:unhideWhenUsed="0"/>
+    <w:lsdException w:name="Light List Accent 5" w:semiHidden="0" w:uiPriority="61" w:unhideWhenUsed="0"/>
+    <w:lsdException w:name="Light Grid Accent 5" w:semiHidden="0" w:uiPriority="62" w:unhideWhenUsed="0"/>
+    <w:lsdException w:name="Medium Shading 1 Accent 5" w:semiHidden="0" w:uiPriority="63" w:unhideWhenUsed="0"/>
+    <w:lsdException w:name="Medium Shading 2 Accent 5" w:semiHidden="0" w:uiPriority="64" w:unhideWhenUsed="0"/>
+    <w:lsdException w:name="Medium List 1 Accent 5" w:semiHidden="0" w:uiPriority="65" w:unhideWhenUsed="0"/>
+    <w:lsdException w:name="Medium List 2 Accent 5" w:semiHidden="0" w:uiPriority="66" w:unhideWhenUsed="0"/>
+    <w:lsdException w:name="Medium Grid 1 Accent 5" w:semiHidden="0" w:uiPriority="67" w:unhideWhenUsed="0"/>
+    <w:lsdException w:name="Medium Grid 2 Accent 5" w:semiHidden="0" w:uiPriority="68" w:unhideWhenUsed="0"/>
+    <w:lsdException w:name="Medium Grid 3 Accent 5" w:semiHidden="0" w:uiPriority="69" w:unhideWhenUsed="0"/>
+    <w:lsdException w:name="Dark List Accent 5" w:semiHidden="0" w:uiPriority="70" w:unhideWhenUsed="0"/>
+    <w:lsdException w:name="Colorful Shading Accent 5" w:semiHidden="0" w:uiPriority="71" w:unhideWhenUsed="0"/>
+    <w:lsdException w:name="Colorful List Accent 5" w:semiHidden="0" w:uiPriority="72" w:unhideWhenUsed="0"/>
+    <w:lsdException w:name="Colorful Grid Accent 5" w:semiHidden="0" w:uiPriority="73" w:unhideWhenUsed="0"/>
+    <w:lsdException w:name="Light Shading Accent 6" w:semiHidden="0" w:uiPriority="60" w:unhideWhenUsed="0"/>
+    <w:lsdException w:name="Light List Accent 6" w:semiHidden="0" w:uiPriority="61" w:unhideWhenUsed="0"/>
+    <w:lsdException w:name="Light Grid Accent 6" w:semiHidden="0" w:uiPriority="62" w:unhideWhenUsed="0"/>
+    <w:lsdException w:name="Medium Shading 1 Accent 6" w:semiHidden="0" w:uiPriority="63" w:unhideWhenUsed="0"/>
+    <w:lsdException w:name="Medium Shading 2 Accent 6" w:semiHidden="0" w:uiPriority="64" w:unhideWhenUsed="0"/>
+    <w:lsdException w:name="Medium List 1 Accent 6" w:semiHidden="0" w:uiPriority="65" w:unhideWhenUsed="0"/>
+    <w:lsdException w:name="Medium List 2 Accent 6" w:semiHidden="0" w:uiPriority="66" w:unhideWhenUsed="0"/>
+    <w:lsdException w:name="Medium Grid 1 Accent 6" w:semiHidden="0" w:uiPriority="67" w:unhideWhenUsed="0"/>
+    <w:lsdException w:name="Medium Grid 2 Accent 6" w:semiHidden="0" w:uiPriority="68" w:unhideWhenUsed="0"/>
+    <w:lsdException w:name="Medium Grid 3 Accent 6" w:semiHidden="0" w:uiPriority="69" w:unhideWhenUsed="0"/>
+    <w:lsdException w:name="Dark List Accent 6" w:semiHidden="0" w:uiPriority="70" w:unhideWhenUsed="0"/>
+    <w:lsdException w:name="Colorful Shading Accent 6" w:semiHidden="0" w:uiPriority="71" w:unhideWhenUsed="0"/>
+    <w:lsdException w:name="Colorful List Accent 6" w:semiHidden="0" w:uiPriority="72" w:unhideWhenUsed="0"/>
+    <w:lsdException w:name="Colorful Grid Accent 6" w:semiHidden="0" w:uiPriority="73" w:unhideWhenUsed="0"/>
+    <w:lsdException w:name="Subtle Emphasis" w:semiHidden="0" w:uiPriority="19" w:unhideWhenUsed="0" w:qFormat="1"/>
+    <w:lsdException w:name="Intense Emphasis" w:semiHidden="0" w:uiPriority="21" w:unhideWhenUsed="0" w:qFormat="1"/>
+    <w:lsdException w:name="Subtle Reference" w:semiHidden="0" w:uiPriority="31" w:unhideWhenUsed="0" w:qFormat="1"/>
+    <w:lsdException w:name="Intense Reference" w:semiHidden="0" w:uiPriority="32" w:unhideWhenUsed="0" w:qFormat="1"/>
+    <w:lsdException w:name="Book Title" w:semiHidden="0" w:uiPriority="33" w:unhideWhenUsed="0" w:qFormat="1"/>
+    <w:lsdException w:name="Bibliography" w:uiPriority="37"/>
+    <w:lsdException w:name="TOC Heading" w:uiPriority="39" w:qFormat="1"/>
+  </w:latentStyles>
+  <w:style w:type="paragraph" w:default="1" w:styleId="Standard">
+    <w:name w:val="Normal"/>
+    <w:qFormat/>
+  </w:style>
+  <w:style w:type="character" w:default="1" w:styleId="Absatz-Standardschriftart">
+    <w:name w:val="Default Paragraph Font"/>
+    <w:uiPriority w:val="1"/>
+    <w:semiHidden/>
+    <w:unhideWhenUsed/>
+  </w:style>
+  <w:style w:type="table" w:default="1" w:styleId="NormaleTabelle">
+    <w:name w:val="Normal Table"/>
+    <w:uiPriority w:val="99"/>
+    <w:semiHidden/>
+    <w:unhideWhenUsed/>
+    <w:tblPr>
+      <w:tblInd w:w="0" w:type="dxa"/>
+      <w:tblCellMar>
+        <w:top w:w="0" w:type="dxa"/>
+        <w:left w:w="108" w:type="dxa"/>
+        <w:bottom w:w="0" w:type="dxa"/>
+        <w:right w:w="108" w:type="dxa"/>
+      </w:tblCellMar>
+    </w:tblPr>
+  </w:style>
+  <w:style w:type="numbering" w:default="1" w:styleId="KeineListe">
+    <w:name w:val="No List"/>
+    <w:uiPriority w:val="99"/>
+    <w:semiHidden/>
+    <w:unhideWhenUsed/>
+  </w:style>
+  <w:style w:type="paragraph" w:styleId="Sprechblasentext">
+    <w:name w:val="Balloon Text"/>
+    <w:basedOn w:val="Standard"/>
+    <w:link w:val="SprechblasentextZchn"/>
+    <w:uiPriority w:val="99"/>
+    <w:semiHidden/>
+    <w:unhideWhenUsed/>
+    <w:rsid w:val="004A01B5"/>
+    <w:pPr>
+      <w:spacing w:after="0" w:line="240" w:lineRule="auto"/>
+    </w:pPr>
+    <w:rPr>
+      <w:rFonts w:ascii="Tahoma" w:hAnsi="Tahoma" w:cs="Tahoma"/>
+      <w:sz w:val="16"/>
+      <w:szCs w:val="16"/>
+    </w:rPr>
+  </w:style>
+  <w:style w:type="character" w:customStyle="1" w:styleId="SprechblasentextZchn">
+    <w:name w:val="Sprechblasentext Zchn"/>
+    <w:basedOn w:val="Absatz-Standardschriftart"/>
+    <w:link w:val="Sprechblasentext"/>
+    <w:uiPriority w:val="99"/>
+    <w:semiHidden/>
+    <w:rsid w:val="004A01B5"/>
+    <w:rPr>
+      <w:rFonts w:ascii="Tahoma" w:hAnsi="Tahoma" w:cs="Tahoma"/>
+      <w:sz w:val="16"/>
+      <w:szCs w:val="16"/>
+    </w:rPr>
   </w:style>
 </w:styles>
 </file>
@@ -1339,7 +1550,7 @@
   <a:extraClrSchemeLst/>
   <a:extLst>
     <a:ext uri="{05A4C25C-085E-4340-85A3-A5531E510DB2}">
-      <thm15:themeFamily xmlns:thm15="http://schemas.microsoft.com/office/thememl/2012/main" name="Office Theme" id="{62F939B6-93AF-4DB8-9C6B-D6C7DFDC589F}" vid="{4A3C46E8-61CC-4603-A589-7422A47A8E4A}"/>
+      <thm15:themeFamily xmlns:thm15="http://schemas.microsoft.com/office/thememl/2012/main" xmlns="" name="Office Theme" id="{62F939B6-93AF-4DB8-9C6B-D6C7DFDC589F}" vid="{4A3C46E8-61CC-4603-A589-7422A47A8E4A}"/>
     </a:ext>
   </a:extLst>
 </a:theme>

</xml_diff>